<commit_message>
designs and usecase in plan
</commit_message>
<xml_diff>
--- a/Iteration 4/Justhealth Iteration 4 Plan.docx
+++ b/Iteration 4/Justhealth Iteration 4 Plan.docx
@@ -1,6 +1,6 @@
 
 <file path=word/document.xml><?xml version="1.0" encoding="utf-8"?>
-<w:document xmlns:wpc="http://schemas.microsoft.com/office/word/2010/wordprocessingCanvas" xmlns:mc="http://schemas.openxmlformats.org/markup-compatibility/2006" xmlns:o="urn:schemas-microsoft-com:office:office" xmlns:r="http://schemas.openxmlformats.org/officeDocument/2006/relationships" xmlns:m="http://schemas.openxmlformats.org/officeDocument/2006/math" xmlns:v="urn:schemas-microsoft-com:vml" xmlns:wp14="http://schemas.microsoft.com/office/word/2010/wordprocessingDrawing" xmlns:wp="http://schemas.openxmlformats.org/drawingml/2006/wordprocessingDrawing" xmlns:w10="urn:schemas-microsoft-com:office:word" xmlns:w="http://schemas.openxmlformats.org/wordprocessingml/2006/main" xmlns:w14="http://schemas.microsoft.com/office/word/2010/wordml" xmlns:wpg="http://schemas.microsoft.com/office/word/2010/wordprocessingGroup" xmlns:wpi="http://schemas.microsoft.com/office/word/2010/wordprocessingInk" xmlns:wne="http://schemas.microsoft.com/office/word/2006/wordml" xmlns:wps="http://schemas.microsoft.com/office/word/2010/wordprocessingShape" mc:Ignorable="w14 wp14">
+<w:document xmlns:wpc="http://schemas.microsoft.com/office/word/2010/wordprocessingCanvas" xmlns:mc="http://schemas.openxmlformats.org/markup-compatibility/2006" xmlns:o="urn:schemas-microsoft-com:office:office" xmlns:r="http://schemas.openxmlformats.org/officeDocument/2006/relationships" xmlns:m="http://schemas.openxmlformats.org/officeDocument/2006/math" xmlns:v="urn:schemas-microsoft-com:vml" xmlns:wp14="http://schemas.microsoft.com/office/word/2010/wordprocessingDrawing" xmlns:wp="http://schemas.openxmlformats.org/drawingml/2006/wordprocessingDrawing" xmlns:w10="urn:schemas-microsoft-com:office:word" xmlns:w="http://schemas.openxmlformats.org/wordprocessingml/2006/main" xmlns:w14="http://schemas.microsoft.com/office/word/2010/wordml" xmlns:w15="http://schemas.microsoft.com/office/word/2012/wordml" xmlns:wpg="http://schemas.microsoft.com/office/word/2010/wordprocessingGroup" xmlns:wpi="http://schemas.microsoft.com/office/word/2010/wordprocessingInk" xmlns:wne="http://schemas.microsoft.com/office/word/2006/wordml" xmlns:wps="http://schemas.microsoft.com/office/word/2010/wordprocessingShape" mc:Ignorable="w14 w15 wp14">
   <w:body>
     <w:sdt>
       <w:sdtPr>
@@ -19,7 +19,7 @@
               <w:lang w:eastAsia="en-GB"/>
             </w:rPr>
             <w:drawing>
-              <wp:anchor distT="0" distB="0" distL="114300" distR="114300" simplePos="0" relativeHeight="251660288" behindDoc="1" locked="0" layoutInCell="1" allowOverlap="1" wp14:anchorId="2E57B883" wp14:editId="764E4F61">
+              <wp:anchor distT="0" distB="0" distL="114300" distR="114300" simplePos="0" relativeHeight="251660288" behindDoc="1" locked="0" layoutInCell="1" allowOverlap="1" wp14:anchorId="2E57B883" wp14:editId="6B527776">
                 <wp:simplePos x="0" y="0"/>
                 <wp:positionH relativeFrom="column">
                   <wp:posOffset>3295650</wp:posOffset>
@@ -52,7 +52,7 @@
                         </pic:cNvPicPr>
                       </pic:nvPicPr>
                       <pic:blipFill>
-                        <a:blip r:embed="rId10" cstate="print">
+                        <a:blip r:embed="rId9" cstate="print">
                           <a:extLst>
                             <a:ext uri="{28A0092B-C50C-407E-A947-70E740481C1C}">
                               <a14:useLocalDpi xmlns:a14="http://schemas.microsoft.com/office/drawing/2010/main" val="0"/>
@@ -95,7 +95,7 @@
               <w:lang w:eastAsia="en-GB"/>
             </w:rPr>
             <w:drawing>
-              <wp:anchor distT="0" distB="0" distL="114300" distR="114300" simplePos="0" relativeHeight="251658240" behindDoc="1" locked="0" layoutInCell="1" allowOverlap="1" wp14:anchorId="35483B9E" wp14:editId="2F23EE26">
+              <wp:anchor distT="0" distB="0" distL="114300" distR="114300" simplePos="0" relativeHeight="251658240" behindDoc="1" locked="0" layoutInCell="1" allowOverlap="1" wp14:anchorId="35483B9E" wp14:editId="55BDE2E0">
                 <wp:simplePos x="0" y="0"/>
                 <wp:positionH relativeFrom="column">
                   <wp:posOffset>-323850</wp:posOffset>
@@ -128,7 +128,7 @@
                         </pic:cNvPicPr>
                       </pic:nvPicPr>
                       <pic:blipFill>
-                        <a:blip r:embed="rId11" cstate="print">
+                        <a:blip r:embed="rId10" cstate="print">
                           <a:extLst>
                             <a:ext uri="{28A0092B-C50C-407E-A947-70E740481C1C}">
                               <a14:useLocalDpi xmlns:a14="http://schemas.microsoft.com/office/drawing/2010/main" val="0"/>
@@ -540,15 +540,7 @@
         </w:numPr>
       </w:pPr>
       <w:r>
-        <w:t xml:space="preserve">To have the ability for a </w:t>
-      </w:r>
-      <w:proofErr w:type="spellStart"/>
-      <w:r>
-        <w:t>carer</w:t>
-      </w:r>
-      <w:proofErr w:type="spellEnd"/>
-      <w:r>
-        <w:t xml:space="preserve"> and patient to be able to search for each other on both android and web </w:t>
+        <w:t xml:space="preserve">To have the ability for a carer and patient to be able to search for each other on both android and web </w:t>
       </w:r>
     </w:p>
     <w:p>
@@ -560,15 +552,7 @@
         </w:numPr>
       </w:pPr>
       <w:r>
-        <w:t xml:space="preserve">To have the ability for a </w:t>
-      </w:r>
-      <w:proofErr w:type="spellStart"/>
-      <w:r>
-        <w:t>carer</w:t>
-      </w:r>
-      <w:proofErr w:type="spellEnd"/>
-      <w:r>
-        <w:t xml:space="preserve"> and patient to be able to connect to each other </w:t>
+        <w:t xml:space="preserve">To have the ability for a carer and patient to be able to connect to each other </w:t>
       </w:r>
     </w:p>
     <w:p>
@@ -625,15 +609,7 @@
         <w:spacing w:after="200" w:line="276" w:lineRule="auto"/>
       </w:pPr>
       <w:r>
-        <w:t xml:space="preserve">The ability for a </w:t>
-      </w:r>
-      <w:proofErr w:type="spellStart"/>
-      <w:r>
-        <w:t>carer</w:t>
-      </w:r>
-      <w:proofErr w:type="spellEnd"/>
-      <w:r>
-        <w:t xml:space="preserve"> to be able to search for a patient- Web </w:t>
+        <w:t xml:space="preserve">The ability for a carer to be able to search for a patient- Web </w:t>
       </w:r>
     </w:p>
     <w:p>
@@ -646,15 +622,7 @@
         <w:spacing w:after="200" w:line="276" w:lineRule="auto"/>
       </w:pPr>
       <w:r>
-        <w:t xml:space="preserve">The ability for a </w:t>
-      </w:r>
-      <w:proofErr w:type="spellStart"/>
-      <w:r>
-        <w:t>carer</w:t>
-      </w:r>
-      <w:proofErr w:type="spellEnd"/>
-      <w:r>
-        <w:t xml:space="preserve"> to be able to search for a patient- Android</w:t>
+        <w:t>The ability for a carer to be able to search for a patient- Android</w:t>
       </w:r>
     </w:p>
     <w:p>
@@ -667,15 +635,7 @@
         <w:spacing w:after="200" w:line="276" w:lineRule="auto"/>
       </w:pPr>
       <w:r>
-        <w:t xml:space="preserve">The ability for a patient to be able to search for a </w:t>
-      </w:r>
-      <w:proofErr w:type="spellStart"/>
-      <w:r>
-        <w:t>carer</w:t>
-      </w:r>
-      <w:proofErr w:type="spellEnd"/>
-      <w:r>
-        <w:t xml:space="preserve">- Web </w:t>
+        <w:t xml:space="preserve">The ability for a patient to be able to search for a carer- Web </w:t>
       </w:r>
     </w:p>
     <w:p>
@@ -688,15 +648,7 @@
         <w:spacing w:after="200" w:line="276" w:lineRule="auto"/>
       </w:pPr>
       <w:r>
-        <w:t xml:space="preserve">The ability for a patient to be able to search for a </w:t>
-      </w:r>
-      <w:proofErr w:type="spellStart"/>
-      <w:r>
-        <w:t>carer</w:t>
-      </w:r>
-      <w:proofErr w:type="spellEnd"/>
-      <w:r>
-        <w:t xml:space="preserve">- Android </w:t>
+        <w:t xml:space="preserve">The ability for a patient to be able to search for a carer- Android </w:t>
       </w:r>
     </w:p>
     <w:p>
@@ -709,15 +661,7 @@
         <w:spacing w:after="200" w:line="276" w:lineRule="auto"/>
       </w:pPr>
       <w:r>
-        <w:t xml:space="preserve">The ability for a patient and </w:t>
-      </w:r>
-      <w:proofErr w:type="spellStart"/>
-      <w:r>
-        <w:t>carer</w:t>
-      </w:r>
-      <w:proofErr w:type="spellEnd"/>
-      <w:r>
-        <w:t xml:space="preserve"> to ‘connect’- Android</w:t>
+        <w:t>The ability for a patient and carer to ‘connect’- Android</w:t>
       </w:r>
     </w:p>
     <w:p>
@@ -730,15 +674,7 @@
         <w:spacing w:after="200" w:line="276" w:lineRule="auto"/>
       </w:pPr>
       <w:r>
-        <w:t xml:space="preserve">The ability for a patient and </w:t>
-      </w:r>
-      <w:proofErr w:type="spellStart"/>
-      <w:r>
-        <w:t>carer</w:t>
-      </w:r>
-      <w:proofErr w:type="spellEnd"/>
-      <w:r>
-        <w:t xml:space="preserve"> to ‘connect’- Web </w:t>
+        <w:t xml:space="preserve">The ability for a patient and carer to ‘connect’- Web </w:t>
       </w:r>
     </w:p>
     <w:p>
@@ -798,15 +734,7 @@
         <w:spacing w:after="200" w:line="276" w:lineRule="auto"/>
       </w:pPr>
       <w:r>
-        <w:t xml:space="preserve">To ensure patients and </w:t>
-      </w:r>
-      <w:proofErr w:type="spellStart"/>
-      <w:r>
-        <w:t>carers</w:t>
-      </w:r>
-      <w:proofErr w:type="spellEnd"/>
-      <w:r>
-        <w:t xml:space="preserve"> connect in a secure and safe way </w:t>
+        <w:t xml:space="preserve">To ensure patients and carers connect in a secure and safe way </w:t>
       </w:r>
     </w:p>
     <w:p>
@@ -884,15 +812,7 @@
         <w:spacing w:after="200" w:line="276" w:lineRule="auto"/>
       </w:pPr>
       <w:r>
-        <w:t xml:space="preserve">Clear </w:t>
-      </w:r>
-      <w:proofErr w:type="spellStart"/>
-      <w:r>
-        <w:t>colour</w:t>
-      </w:r>
-      <w:proofErr w:type="spellEnd"/>
-      <w:r>
-        <w:t xml:space="preserve"> scheme</w:t>
+        <w:t>Clear colour scheme</w:t>
       </w:r>
     </w:p>
     <w:p>
@@ -944,15 +864,7 @@
         <w:spacing w:after="200" w:line="276" w:lineRule="auto"/>
       </w:pPr>
       <w:r>
-        <w:t xml:space="preserve">Ensure patients and </w:t>
-      </w:r>
-      <w:proofErr w:type="spellStart"/>
-      <w:r>
-        <w:t>carers</w:t>
-      </w:r>
-      <w:proofErr w:type="spellEnd"/>
-      <w:r>
-        <w:t xml:space="preserve"> connect in a safe and secure way. Authentication to ensure a person is who there profile says they are.</w:t>
+        <w:t>Ensure patients and carers connect in a safe and secure way. Authentication to ensure a person is who there profile says they are.</w:t>
       </w:r>
     </w:p>
     <w:p/>
@@ -982,28 +894,139 @@
         <w:pStyle w:val="Heading2"/>
       </w:pPr>
       <w:r>
-        <w:t xml:space="preserve">3.1 Search for patient and </w:t>
-      </w:r>
-      <w:proofErr w:type="spellStart"/>
-      <w:r>
-        <w:t>carer</w:t>
-      </w:r>
-      <w:proofErr w:type="spellEnd"/>
-    </w:p>
-    <w:p>
-      <w:pPr>
-        <w:pStyle w:val="Heading2"/>
-      </w:pPr>
-      <w:r>
-        <w:t xml:space="preserve">3.2 Connect Patient and </w:t>
-      </w:r>
-      <w:proofErr w:type="spellStart"/>
-      <w:r>
-        <w:t>carer</w:t>
-      </w:r>
-      <w:proofErr w:type="spellEnd"/>
-    </w:p>
-    <w:p/>
+        <w:rPr>
+          <w:noProof/>
+          <w:lang w:eastAsia="en-GB"/>
+        </w:rPr>
+        <w:drawing>
+          <wp:anchor distT="0" distB="0" distL="114300" distR="114300" simplePos="0" relativeHeight="251655168" behindDoc="0" locked="0" layoutInCell="1" allowOverlap="1" wp14:editId="70B592B3">
+            <wp:simplePos x="0" y="0"/>
+            <wp:positionH relativeFrom="margin">
+              <wp:posOffset>-533400</wp:posOffset>
+            </wp:positionH>
+            <wp:positionV relativeFrom="margin">
+              <wp:posOffset>5753100</wp:posOffset>
+            </wp:positionV>
+            <wp:extent cx="6791960" cy="3333750"/>
+            <wp:effectExtent l="0" t="0" r="8890" b="0"/>
+            <wp:wrapSquare wrapText="bothSides"/>
+            <wp:docPr id="7" name="Picture 7" descr="websearch"/>
+            <wp:cNvGraphicFramePr>
+              <a:graphicFrameLocks xmlns:a="http://schemas.openxmlformats.org/drawingml/2006/main" noChangeAspect="1"/>
+            </wp:cNvGraphicFramePr>
+            <a:graphic xmlns:a="http://schemas.openxmlformats.org/drawingml/2006/main">
+              <a:graphicData uri="http://schemas.openxmlformats.org/drawingml/2006/picture">
+                <pic:pic xmlns:pic="http://schemas.openxmlformats.org/drawingml/2006/picture">
+                  <pic:nvPicPr>
+                    <pic:cNvPr id="0" name="Picture 4" descr="websearch"/>
+                    <pic:cNvPicPr>
+                      <a:picLocks noChangeAspect="1" noChangeArrowheads="1"/>
+                    </pic:cNvPicPr>
+                  </pic:nvPicPr>
+                  <pic:blipFill>
+                    <a:blip r:embed="rId11">
+                      <a:extLst>
+                        <a:ext uri="{28A0092B-C50C-407E-A947-70E740481C1C}">
+                          <a14:useLocalDpi xmlns:a14="http://schemas.microsoft.com/office/drawing/2010/main" val="0"/>
+                        </a:ext>
+                      </a:extLst>
+                    </a:blip>
+                    <a:srcRect/>
+                    <a:stretch>
+                      <a:fillRect/>
+                    </a:stretch>
+                  </pic:blipFill>
+                  <pic:spPr bwMode="auto">
+                    <a:xfrm>
+                      <a:off x="0" y="0"/>
+                      <a:ext cx="6791960" cy="3333750"/>
+                    </a:xfrm>
+                    <a:prstGeom prst="rect">
+                      <a:avLst/>
+                    </a:prstGeom>
+                    <a:noFill/>
+                  </pic:spPr>
+                </pic:pic>
+              </a:graphicData>
+            </a:graphic>
+            <wp14:sizeRelH relativeFrom="page">
+              <wp14:pctWidth>0</wp14:pctWidth>
+            </wp14:sizeRelH>
+            <wp14:sizeRelV relativeFrom="page">
+              <wp14:pctHeight>0</wp14:pctHeight>
+            </wp14:sizeRelV>
+          </wp:anchor>
+        </w:drawing>
+      </w:r>
+      <w:r>
+        <w:rPr>
+          <w:noProof/>
+          <w:lang w:eastAsia="en-GB"/>
+        </w:rPr>
+        <w:drawing>
+          <wp:anchor distT="0" distB="0" distL="114300" distR="114300" simplePos="0" relativeHeight="251652096" behindDoc="0" locked="0" layoutInCell="1" allowOverlap="1" wp14:editId="00C9C961">
+            <wp:simplePos x="0" y="0"/>
+            <wp:positionH relativeFrom="margin">
+              <wp:posOffset>-600075</wp:posOffset>
+            </wp:positionH>
+            <wp:positionV relativeFrom="margin">
+              <wp:posOffset>1228725</wp:posOffset>
+            </wp:positionV>
+            <wp:extent cx="6920230" cy="4249420"/>
+            <wp:effectExtent l="0" t="0" r="0" b="0"/>
+            <wp:wrapSquare wrapText="bothSides"/>
+            <wp:docPr id="6" name="Picture 6" descr="appsearch"/>
+            <wp:cNvGraphicFramePr>
+              <a:graphicFrameLocks xmlns:a="http://schemas.openxmlformats.org/drawingml/2006/main" noChangeAspect="1"/>
+            </wp:cNvGraphicFramePr>
+            <a:graphic xmlns:a="http://schemas.openxmlformats.org/drawingml/2006/main">
+              <a:graphicData uri="http://schemas.openxmlformats.org/drawingml/2006/picture">
+                <pic:pic xmlns:pic="http://schemas.openxmlformats.org/drawingml/2006/picture">
+                  <pic:nvPicPr>
+                    <pic:cNvPr id="0" name="Picture 3" descr="appsearch"/>
+                    <pic:cNvPicPr>
+                      <a:picLocks noChangeAspect="1" noChangeArrowheads="1"/>
+                    </pic:cNvPicPr>
+                  </pic:nvPicPr>
+                  <pic:blipFill>
+                    <a:blip r:embed="rId12">
+                      <a:extLst>
+                        <a:ext uri="{28A0092B-C50C-407E-A947-70E740481C1C}">
+                          <a14:useLocalDpi xmlns:a14="http://schemas.microsoft.com/office/drawing/2010/main" val="0"/>
+                        </a:ext>
+                      </a:extLst>
+                    </a:blip>
+                    <a:srcRect/>
+                    <a:stretch>
+                      <a:fillRect/>
+                    </a:stretch>
+                  </pic:blipFill>
+                  <pic:spPr bwMode="auto">
+                    <a:xfrm>
+                      <a:off x="0" y="0"/>
+                      <a:ext cx="6920230" cy="4249420"/>
+                    </a:xfrm>
+                    <a:prstGeom prst="rect">
+                      <a:avLst/>
+                    </a:prstGeom>
+                    <a:noFill/>
+                  </pic:spPr>
+                </pic:pic>
+              </a:graphicData>
+            </a:graphic>
+            <wp14:sizeRelH relativeFrom="page">
+              <wp14:pctWidth>0</wp14:pctWidth>
+            </wp14:sizeRelH>
+            <wp14:sizeRelV relativeFrom="page">
+              <wp14:pctHeight>0</wp14:pctHeight>
+            </wp14:sizeRelV>
+          </wp:anchor>
+        </w:drawing>
+      </w:r>
+      <w:r>
+        <w:t>3.1 Search for patient and carer</w:t>
+      </w:r>
+    </w:p>
     <w:p>
       <w:pPr>
         <w:sectPr>
@@ -1015,9 +1038,6 @@
           <w:docGrid w:linePitch="360"/>
         </w:sectPr>
       </w:pPr>
-      <w:r>
-        <w:br w:type="page"/>
-      </w:r>
     </w:p>
     <w:p>
       <w:pPr>
@@ -1037,7 +1057,7 @@
         <mc:AlternateContent>
           <mc:Choice Requires="wps">
             <w:drawing>
-              <wp:anchor distT="0" distB="0" distL="114300" distR="114300" simplePos="0" relativeHeight="251662336" behindDoc="0" locked="0" layoutInCell="1" allowOverlap="1" wp14:anchorId="76E4B623" wp14:editId="46AB0B09">
+              <wp:anchor distT="0" distB="0" distL="114300" distR="114300" simplePos="0" relativeHeight="251662336" behindDoc="0" locked="0" layoutInCell="1" allowOverlap="1" wp14:anchorId="76E4B623" wp14:editId="583F3487">
                 <wp:simplePos x="0" y="0"/>
                 <wp:positionH relativeFrom="column">
                   <wp:posOffset>3797845</wp:posOffset>
@@ -1103,21 +1123,20 @@
           </mc:Choice>
           <mc:Fallback>
             <w:pict>
-              <v:rect id="Rectangle 4" o:spid="_x0000_s1026" style="position:absolute;margin-left:299.05pt;margin-top:161.45pt;width:54.35pt;height:59.65pt;z-index:251662336;visibility:visible;mso-wrap-style:square;mso-wrap-distance-left:9pt;mso-wrap-distance-top:0;mso-wrap-distance-right:9pt;mso-wrap-distance-bottom:0;mso-position-horizontal:absolute;mso-position-horizontal-relative:text;mso-position-vertical:absolute;mso-position-vertical-relative:text;v-text-anchor:middle" o:gfxdata="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" fillcolor="#d99594 [1941]" stroked="f" strokeweight="2pt">
+              <v:rect w14:anchorId="55D84349" id="Rectangle 4" o:spid="_x0000_s1026" style="position:absolute;margin-left:299.05pt;margin-top:161.45pt;width:54.35pt;height:59.65pt;z-index:251662336;visibility:visible;mso-wrap-style:square;mso-wrap-distance-left:9pt;mso-wrap-distance-top:0;mso-wrap-distance-right:9pt;mso-wrap-distance-bottom:0;mso-position-horizontal:absolute;mso-position-horizontal-relative:text;mso-position-vertical:absolute;mso-position-vertical-relative:text;v-text-anchor:middle" o:gfxdata="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" fillcolor="#d99594 [1941]" stroked="f" strokeweight="2pt">
                 <v:fill opacity="16448f"/>
               </v:rect>
             </w:pict>
           </mc:Fallback>
         </mc:AlternateContent>
       </w:r>
-      <w:bookmarkStart w:id="0" w:name="_GoBack"/>
       <w:r>
         <w:rPr>
           <w:noProof/>
           <w:lang w:eastAsia="en-GB"/>
         </w:rPr>
         <w:drawing>
-          <wp:anchor distT="0" distB="0" distL="114300" distR="114300" simplePos="0" relativeHeight="251661312" behindDoc="1" locked="0" layoutInCell="1" allowOverlap="1" wp14:anchorId="5521BF53" wp14:editId="45904F54">
+          <wp:anchor distT="0" distB="0" distL="114300" distR="114300" simplePos="0" relativeHeight="251661312" behindDoc="1" locked="0" layoutInCell="1" allowOverlap="1" wp14:anchorId="5521BF53" wp14:editId="0BCEF1EB">
             <wp:simplePos x="0" y="0"/>
             <wp:positionH relativeFrom="column">
               <wp:posOffset>-352425</wp:posOffset>
@@ -1150,7 +1169,7 @@
                     </pic:cNvPicPr>
                   </pic:nvPicPr>
                   <pic:blipFill>
-                    <a:blip r:embed="rId12">
+                    <a:blip r:embed="rId13">
                       <a:extLst>
                         <a:ext uri="{28A0092B-C50C-407E-A947-70E740481C1C}">
                           <a14:useLocalDpi xmlns:a14="http://schemas.microsoft.com/office/drawing/2010/main" val="0"/>
@@ -1187,25 +1206,8 @@
           </wp:anchor>
         </w:drawing>
       </w:r>
-      <w:bookmarkEnd w:id="0"/>
-      <w:r>
-        <w:t xml:space="preserve">Whilst planning the carer and patient connect function, we discovered we would need to add another table into the database. This is a separate table that would have the requestor and target as foreign keys and link from the </w:t>
-      </w:r>
-      <w:proofErr w:type="spellStart"/>
-      <w:r>
-        <w:t>patientcarer</w:t>
-      </w:r>
-      <w:proofErr w:type="spellEnd"/>
-      <w:r>
-        <w:t xml:space="preserve"> table. This new table would have the fields: requestor, requestor type, target, </w:t>
-      </w:r>
-      <w:proofErr w:type="gramStart"/>
-      <w:r>
-        <w:t>target</w:t>
-      </w:r>
-      <w:proofErr w:type="gramEnd"/>
-      <w:r>
-        <w:t xml:space="preserve"> type, code, connected. The reason we have decided to do this is because when we add more clients such as, doctor and pharmacist we would need to add their connection in also. </w:t>
+      <w:r>
+        <w:t xml:space="preserve">Whilst planning the carer and patient connect function, we discovered we would need to add another table into the database. This is a separate table that would have the requestor and target as foreign keys and link from the patientcarer table. This new table would have the fields: requestor, requestor type, target, target type, code, connected. The reason we have decided to do this is because when we add more clients such as, doctor and pharmacist we would need to add their connection in also. </w:t>
       </w:r>
       <w:r>
         <w:t>Having another table will also mean less clutter and less impact on performance.</w:t>
@@ -1223,28 +1225,231 @@
           <w:docGrid w:linePitch="360"/>
         </w:sectPr>
       </w:pPr>
-      <w:r>
+    </w:p>
+    <w:p>
+      <w:pPr>
+        <w:pStyle w:val="Heading1"/>
+      </w:pPr>
+      <w:r>
+        <w:rPr>
+          <w:noProof/>
+          <w:lang w:val="en-GB" w:eastAsia="en-GB"/>
+        </w:rPr>
         <w:lastRenderedPageBreak/>
-        <w:br w:type="page"/>
-      </w:r>
-    </w:p>
-    <w:p>
-      <w:pPr>
+        <mc:AlternateContent>
+          <mc:Choice Requires="wps">
+            <w:drawing>
+              <wp:anchor distT="45720" distB="45720" distL="114300" distR="114300" simplePos="0" relativeHeight="251663360" behindDoc="1" locked="0" layoutInCell="1" allowOverlap="1" wp14:anchorId="2992EE1C" wp14:editId="40ED9CA7">
+                <wp:simplePos x="0" y="0"/>
+                <wp:positionH relativeFrom="column">
+                  <wp:posOffset>1076325</wp:posOffset>
+                </wp:positionH>
+                <wp:positionV relativeFrom="paragraph">
+                  <wp:posOffset>638175</wp:posOffset>
+                </wp:positionV>
+                <wp:extent cx="8181975" cy="5162550"/>
+                <wp:effectExtent l="0" t="0" r="28575" b="19050"/>
+                <wp:wrapTight wrapText="bothSides">
+                  <wp:wrapPolygon edited="0">
+                    <wp:start x="0" y="0"/>
+                    <wp:lineTo x="0" y="21600"/>
+                    <wp:lineTo x="21625" y="21600"/>
+                    <wp:lineTo x="21625" y="0"/>
+                    <wp:lineTo x="0" y="0"/>
+                  </wp:wrapPolygon>
+                </wp:wrapTight>
+                <wp:docPr id="217" name="Text Box 2"/>
+                <wp:cNvGraphicFramePr>
+                  <a:graphicFrameLocks xmlns:a="http://schemas.openxmlformats.org/drawingml/2006/main"/>
+                </wp:cNvGraphicFramePr>
+                <a:graphic xmlns:a="http://schemas.openxmlformats.org/drawingml/2006/main">
+                  <a:graphicData uri="http://schemas.microsoft.com/office/word/2010/wordprocessingShape">
+                    <wps:wsp>
+                      <wps:cNvSpPr txBox="1">
+                        <a:spLocks noChangeArrowheads="1"/>
+                      </wps:cNvSpPr>
+                      <wps:spPr bwMode="auto">
+                        <a:xfrm>
+                          <a:off x="0" y="0"/>
+                          <a:ext cx="8181975" cy="5162550"/>
+                        </a:xfrm>
+                        <a:prstGeom prst="rect">
+                          <a:avLst/>
+                        </a:prstGeom>
+                        <a:noFill/>
+                        <a:ln w="9525">
+                          <a:solidFill>
+                            <a:srgbClr val="000000"/>
+                          </a:solidFill>
+                          <a:miter lim="800000"/>
+                          <a:headEnd/>
+                          <a:tailEnd/>
+                        </a:ln>
+                      </wps:spPr>
+                      <wps:txbx>
+                        <w:txbxContent>
+                          <w:p>
+                            <w:pPr>
+                              <w:pStyle w:val="Subtitle"/>
+                              <w:jc w:val="center"/>
+                              <w:rPr>
+                                <w:sz w:val="28"/>
+                              </w:rPr>
+                            </w:pPr>
+                            <w:r>
+                              <w:rPr>
+                                <w:sz w:val="28"/>
+                              </w:rPr>
+                              <w:t>User search &amp; connect use case</w:t>
+                            </w:r>
+                          </w:p>
+                        </w:txbxContent>
+                      </wps:txbx>
+                      <wps:bodyPr rot="0" vert="horz" wrap="square" lIns="91440" tIns="45720" rIns="91440" bIns="45720" anchor="t" anchorCtr="0">
+                        <a:noAutofit/>
+                      </wps:bodyPr>
+                    </wps:wsp>
+                  </a:graphicData>
+                </a:graphic>
+                <wp14:sizeRelH relativeFrom="margin">
+                  <wp14:pctWidth>0</wp14:pctWidth>
+                </wp14:sizeRelH>
+                <wp14:sizeRelV relativeFrom="margin">
+                  <wp14:pctHeight>0</wp14:pctHeight>
+                </wp14:sizeRelV>
+              </wp:anchor>
+            </w:drawing>
+          </mc:Choice>
+          <mc:Fallback>
+            <w:pict>
+              <v:shapetype w14:anchorId="2992EE1C" id="_x0000_t202" coordsize="21600,21600" o:spt="202" path="m,l,21600r21600,l21600,xe">
+                <v:stroke joinstyle="miter"/>
+                <v:path gradientshapeok="t" o:connecttype="rect"/>
+              </v:shapetype>
+              <v:shape id="Text Box 2" o:spid="_x0000_s1026" type="#_x0000_t202" style="position:absolute;margin-left:84.75pt;margin-top:50.25pt;width:644.25pt;height:406.5pt;z-index:-251653120;visibility:visible;mso-wrap-style:square;mso-width-percent:0;mso-height-percent:0;mso-wrap-distance-left:9pt;mso-wrap-distance-top:3.6pt;mso-wrap-distance-right:9pt;mso-wrap-distance-bottom:3.6pt;mso-position-horizontal:absolute;mso-position-horizontal-relative:text;mso-position-vertical:absolute;mso-position-vertical-relative:text;mso-width-percent:0;mso-height-percent:0;mso-width-relative:margin;mso-height-relative:margin;v-text-anchor:top" o:gfxdata="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" filled="f">
+                <v:textbox>
+                  <w:txbxContent>
+                    <w:p>
+                      <w:pPr>
+                        <w:pStyle w:val="Subtitle"/>
+                        <w:jc w:val="center"/>
+                        <w:rPr>
+                          <w:sz w:val="28"/>
+                        </w:rPr>
+                      </w:pPr>
+                      <w:r>
+                        <w:rPr>
+                          <w:sz w:val="28"/>
+                        </w:rPr>
+                        <w:t>User search &amp; connect use case</w:t>
+                      </w:r>
+                    </w:p>
+                  </w:txbxContent>
+                </v:textbox>
+                <w10:wrap type="tight"/>
+              </v:shape>
+            </w:pict>
+          </mc:Fallback>
+        </mc:AlternateContent>
+      </w:r>
+      <w:r>
         <w:rPr>
-          <w:rFonts w:asciiTheme="majorHAnsi" w:eastAsiaTheme="majorEastAsia" w:hAnsiTheme="majorHAnsi" w:cstheme="majorBidi"/>
-          <w:b/>
-          <w:bCs/>
-          <w:color w:val="345A8A" w:themeColor="accent1" w:themeShade="B5"/>
-          <w:sz w:val="32"/>
-          <w:szCs w:val="32"/>
-          <w:lang w:val="en-US"/>
+          <w:noProof/>
         </w:rPr>
-      </w:pPr>
-    </w:p>
-    <w:p>
-      <w:pPr>
-        <w:pStyle w:val="Heading1"/>
-      </w:pPr>
+        <w:pict w14:anchorId="1E03ADAF">
+          <v:shapetype id="_x0000_t75" coordsize="21600,21600" o:spt="75" o:preferrelative="t" path="m@4@5l@4@11@9@11@9@5xe" filled="f" stroked="f">
+            <v:stroke joinstyle="miter"/>
+            <v:formulas>
+              <v:f eqn="if lineDrawn pixelLineWidth 0"/>
+              <v:f eqn="sum @0 1 0"/>
+              <v:f eqn="sum 0 0 @1"/>
+              <v:f eqn="prod @2 1 2"/>
+              <v:f eqn="prod @3 21600 pixelWidth"/>
+              <v:f eqn="prod @3 21600 pixelHeight"/>
+              <v:f eqn="sum @0 0 1"/>
+              <v:f eqn="prod @6 1 2"/>
+              <v:f eqn="prod @7 21600 pixelWidth"/>
+              <v:f eqn="sum @8 21600 0"/>
+              <v:f eqn="prod @7 21600 pixelHeight"/>
+              <v:f eqn="sum @10 21600 0"/>
+            </v:formulas>
+            <v:path o:extrusionok="f" gradientshapeok="t" o:connecttype="rect"/>
+            <o:lock v:ext="edit" aspectratio="t"/>
+          </v:shapetype>
+          <v:shape id="_x0000_s1029" type="#_x0000_t75" style="position:absolute;margin-left:135pt;margin-top:219.75pt;width:523.95pt;height:211.5pt;z-index:-251645952;mso-position-horizontal-relative:margin;mso-position-vertical-relative:margin">
+            <v:imagedata r:id="rId14" o:title="ec2c1fcb"/>
+            <w10:wrap anchorx="margin" anchory="margin"/>
+          </v:shape>
+        </w:pict>
+      </w:r>
+      <w:r>
+        <w:rPr>
+          <w:noProof/>
+          <w:lang w:eastAsia="en-GB"/>
+        </w:rPr>
+        <w:drawing>
+          <wp:anchor distT="0" distB="0" distL="114300" distR="114300" simplePos="0" relativeHeight="251660288" behindDoc="0" locked="0" layoutInCell="1" allowOverlap="1" wp14:anchorId="4CB8C900" wp14:editId="36C71DE2">
+            <wp:simplePos x="0" y="0"/>
+            <wp:positionH relativeFrom="column">
+              <wp:posOffset>0</wp:posOffset>
+            </wp:positionH>
+            <wp:positionV relativeFrom="paragraph">
+              <wp:posOffset>419100</wp:posOffset>
+            </wp:positionV>
+            <wp:extent cx="9052560" cy="2771775"/>
+            <wp:effectExtent l="0" t="0" r="0" b="0"/>
+            <wp:wrapSquare wrapText="bothSides"/>
+            <wp:docPr id="8" name="Picture 8" descr="C:\Users\benmcg92\AppData\Local\Microsoft\Windows\INetCache\Content.Word\2d3bffc8.png"/>
+            <wp:cNvGraphicFramePr>
+              <a:graphicFrameLocks xmlns:a="http://schemas.openxmlformats.org/drawingml/2006/main" noChangeAspect="1"/>
+            </wp:cNvGraphicFramePr>
+            <a:graphic xmlns:a="http://schemas.openxmlformats.org/drawingml/2006/main">
+              <a:graphicData uri="http://schemas.openxmlformats.org/drawingml/2006/picture">
+                <pic:pic xmlns:pic="http://schemas.openxmlformats.org/drawingml/2006/picture">
+                  <pic:nvPicPr>
+                    <pic:cNvPr id="0" name="Picture 10" descr="C:\Users\benmcg92\AppData\Local\Microsoft\Windows\INetCache\Content.Word\2d3bffc8.png"/>
+                    <pic:cNvPicPr>
+                      <a:picLocks noChangeAspect="1" noChangeArrowheads="1"/>
+                    </pic:cNvPicPr>
+                  </pic:nvPicPr>
+                  <pic:blipFill>
+                    <a:blip r:embed="rId15">
+                      <a:extLst>
+                        <a:ext uri="{28A0092B-C50C-407E-A947-70E740481C1C}">
+                          <a14:useLocalDpi xmlns:a14="http://schemas.microsoft.com/office/drawing/2010/main" val="0"/>
+                        </a:ext>
+                      </a:extLst>
+                    </a:blip>
+                    <a:srcRect/>
+                    <a:stretch>
+                      <a:fillRect/>
+                    </a:stretch>
+                  </pic:blipFill>
+                  <pic:spPr bwMode="auto">
+                    <a:xfrm>
+                      <a:off x="0" y="0"/>
+                      <a:ext cx="9052560" cy="2771775"/>
+                    </a:xfrm>
+                    <a:prstGeom prst="rect">
+                      <a:avLst/>
+                    </a:prstGeom>
+                    <a:noFill/>
+                    <a:ln>
+                      <a:noFill/>
+                    </a:ln>
+                  </pic:spPr>
+                </pic:pic>
+              </a:graphicData>
+            </a:graphic>
+            <wp14:sizeRelH relativeFrom="margin">
+              <wp14:pctWidth>0</wp14:pctWidth>
+            </wp14:sizeRelH>
+            <wp14:sizeRelV relativeFrom="margin">
+              <wp14:pctHeight>0</wp14:pctHeight>
+            </wp14:sizeRelV>
+          </wp:anchor>
+        </w:drawing>
+      </w:r>
       <w:r>
         <w:t xml:space="preserve">4.0 </w:t>
       </w:r>
@@ -1255,14 +1460,109 @@
         <w:t>:</w:t>
       </w:r>
     </w:p>
-    <w:p/>
-    <w:p/>
-    <w:p/>
-    <w:p/>
-    <w:p/>
-    <w:p/>
-    <w:p/>
-    <w:p/>
+    <w:p>
+      <w:r>
+        <w:rPr>
+          <w:noProof/>
+          <w:lang w:eastAsia="en-GB"/>
+        </w:rPr>
+        <mc:AlternateContent>
+          <mc:Choice Requires="wps">
+            <w:drawing>
+              <wp:anchor distT="45720" distB="45720" distL="114300" distR="114300" simplePos="0" relativeHeight="251666432" behindDoc="0" locked="0" layoutInCell="1" allowOverlap="1" wp14:anchorId="2A8F326F" wp14:editId="75930118">
+                <wp:simplePos x="0" y="0"/>
+                <wp:positionH relativeFrom="column">
+                  <wp:posOffset>2656840</wp:posOffset>
+                </wp:positionH>
+                <wp:positionV relativeFrom="paragraph">
+                  <wp:posOffset>2784475</wp:posOffset>
+                </wp:positionV>
+                <wp:extent cx="6181725" cy="2486025"/>
+                <wp:effectExtent l="0" t="0" r="28575" b="28575"/>
+                <wp:wrapSquare wrapText="bothSides"/>
+                <wp:docPr id="9" name="Text Box 2"/>
+                <wp:cNvGraphicFramePr>
+                  <a:graphicFrameLocks xmlns:a="http://schemas.openxmlformats.org/drawingml/2006/main"/>
+                </wp:cNvGraphicFramePr>
+                <a:graphic xmlns:a="http://schemas.openxmlformats.org/drawingml/2006/main">
+                  <a:graphicData uri="http://schemas.microsoft.com/office/word/2010/wordprocessingShape">
+                    <wps:wsp>
+                      <wps:cNvSpPr txBox="1">
+                        <a:spLocks noChangeArrowheads="1"/>
+                      </wps:cNvSpPr>
+                      <wps:spPr bwMode="auto">
+                        <a:xfrm>
+                          <a:off x="0" y="0"/>
+                          <a:ext cx="6181725" cy="2486025"/>
+                        </a:xfrm>
+                        <a:prstGeom prst="rect">
+                          <a:avLst/>
+                        </a:prstGeom>
+                        <a:noFill/>
+                        <a:ln w="9525">
+                          <a:solidFill>
+                            <a:srgbClr val="000000"/>
+                          </a:solidFill>
+                          <a:miter lim="800000"/>
+                          <a:headEnd/>
+                          <a:tailEnd/>
+                        </a:ln>
+                      </wps:spPr>
+                      <wps:txbx>
+                        <w:txbxContent>
+                          <w:p>
+                            <w:pPr>
+                              <w:pStyle w:val="Subtitle"/>
+                              <w:jc w:val="center"/>
+                            </w:pPr>
+                            <w:r>
+                              <w:t>User sub-case</w:t>
+                            </w:r>
+                          </w:p>
+                        </w:txbxContent>
+                      </wps:txbx>
+                      <wps:bodyPr rot="0" vert="horz" wrap="square" lIns="91440" tIns="45720" rIns="91440" bIns="45720" anchor="t" anchorCtr="0">
+                        <a:noAutofit/>
+                      </wps:bodyPr>
+                    </wps:wsp>
+                  </a:graphicData>
+                </a:graphic>
+                <wp14:sizeRelH relativeFrom="margin">
+                  <wp14:pctWidth>0</wp14:pctWidth>
+                </wp14:sizeRelH>
+                <wp14:sizeRelV relativeFrom="margin">
+                  <wp14:pctHeight>0</wp14:pctHeight>
+                </wp14:sizeRelV>
+              </wp:anchor>
+            </w:drawing>
+          </mc:Choice>
+          <mc:Fallback>
+            <w:pict>
+              <v:shape w14:anchorId="2A8F326F" id="_x0000_s1027" type="#_x0000_t202" style="position:absolute;margin-left:209.2pt;margin-top:219.25pt;width:486.75pt;height:195.75pt;z-index:251666432;visibility:visible;mso-wrap-style:square;mso-width-percent:0;mso-height-percent:0;mso-wrap-distance-left:9pt;mso-wrap-distance-top:3.6pt;mso-wrap-distance-right:9pt;mso-wrap-distance-bottom:3.6pt;mso-position-horizontal:absolute;mso-position-horizontal-relative:text;mso-position-vertical:absolute;mso-position-vertical-relative:text;mso-width-percent:0;mso-height-percent:0;mso-width-relative:margin;mso-height-relative:margin;v-text-anchor:top" o:gfxdata="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" filled="f">
+                <v:textbox>
+                  <w:txbxContent>
+                    <w:p>
+                      <w:pPr>
+                        <w:pStyle w:val="Subtitle"/>
+                        <w:jc w:val="center"/>
+                      </w:pPr>
+                      <w:r>
+                        <w:t>User sub-case</w:t>
+                      </w:r>
+                    </w:p>
+                  </w:txbxContent>
+                </v:textbox>
+                <w10:wrap type="square"/>
+              </v:shape>
+            </w:pict>
+          </mc:Fallback>
+        </mc:AlternateContent>
+      </w:r>
+    </w:p>
+    <w:p>
+      <w:bookmarkStart w:id="0" w:name="_GoBack"/>
+      <w:bookmarkEnd w:id="0"/>
+    </w:p>
     <w:p/>
     <w:p/>
     <w:p/>
@@ -1271,7 +1571,7 @@
     <w:p/>
     <w:p/>
     <w:sectPr>
-      <w:pgSz w:w="11906" w:h="16838"/>
+      <w:pgSz w:w="16838" w:h="11906" w:orient="landscape"/>
       <w:pgMar w:top="1440" w:right="1440" w:bottom="1440" w:left="1440" w:header="708" w:footer="708" w:gutter="0"/>
       <w:pgNumType w:start="0"/>
       <w:cols w:space="708"/>
@@ -1283,7 +1583,7 @@
 </file>
 
 <file path=word/endnotes.xml><?xml version="1.0" encoding="utf-8"?>
-<w:endnotes xmlns:wpc="http://schemas.microsoft.com/office/word/2010/wordprocessingCanvas" xmlns:mc="http://schemas.openxmlformats.org/markup-compatibility/2006" xmlns:o="urn:schemas-microsoft-com:office:office" xmlns:r="http://schemas.openxmlformats.org/officeDocument/2006/relationships" xmlns:m="http://schemas.openxmlformats.org/officeDocument/2006/math" xmlns:v="urn:schemas-microsoft-com:vml" xmlns:wp14="http://schemas.microsoft.com/office/word/2010/wordprocessingDrawing" xmlns:wp="http://schemas.openxmlformats.org/drawingml/2006/wordprocessingDrawing" xmlns:w10="urn:schemas-microsoft-com:office:word" xmlns:w="http://schemas.openxmlformats.org/wordprocessingml/2006/main" xmlns:w14="http://schemas.microsoft.com/office/word/2010/wordml" xmlns:wpg="http://schemas.microsoft.com/office/word/2010/wordprocessingGroup" xmlns:wpi="http://schemas.microsoft.com/office/word/2010/wordprocessingInk" xmlns:wne="http://schemas.microsoft.com/office/word/2006/wordml" xmlns:wps="http://schemas.microsoft.com/office/word/2010/wordprocessingShape" mc:Ignorable="w14 wp14">
+<w:endnotes xmlns:wpc="http://schemas.microsoft.com/office/word/2010/wordprocessingCanvas" xmlns:mc="http://schemas.openxmlformats.org/markup-compatibility/2006" xmlns:o="urn:schemas-microsoft-com:office:office" xmlns:r="http://schemas.openxmlformats.org/officeDocument/2006/relationships" xmlns:m="http://schemas.openxmlformats.org/officeDocument/2006/math" xmlns:v="urn:schemas-microsoft-com:vml" xmlns:wp14="http://schemas.microsoft.com/office/word/2010/wordprocessingDrawing" xmlns:wp="http://schemas.openxmlformats.org/drawingml/2006/wordprocessingDrawing" xmlns:w10="urn:schemas-microsoft-com:office:word" xmlns:w="http://schemas.openxmlformats.org/wordprocessingml/2006/main" xmlns:w14="http://schemas.microsoft.com/office/word/2010/wordml" xmlns:w15="http://schemas.microsoft.com/office/word/2012/wordml" xmlns:wpg="http://schemas.microsoft.com/office/word/2010/wordprocessingGroup" xmlns:wpi="http://schemas.microsoft.com/office/word/2010/wordprocessingInk" xmlns:wne="http://schemas.microsoft.com/office/word/2006/wordml" xmlns:wps="http://schemas.microsoft.com/office/word/2010/wordprocessingShape" mc:Ignorable="w14 w15 wp14">
   <w:endnote w:type="separator" w:id="-1">
     <w:p>
       <w:pPr>
@@ -1308,7 +1608,7 @@
 </file>
 
 <file path=word/footnotes.xml><?xml version="1.0" encoding="utf-8"?>
-<w:footnotes xmlns:wpc="http://schemas.microsoft.com/office/word/2010/wordprocessingCanvas" xmlns:mc="http://schemas.openxmlformats.org/markup-compatibility/2006" xmlns:o="urn:schemas-microsoft-com:office:office" xmlns:r="http://schemas.openxmlformats.org/officeDocument/2006/relationships" xmlns:m="http://schemas.openxmlformats.org/officeDocument/2006/math" xmlns:v="urn:schemas-microsoft-com:vml" xmlns:wp14="http://schemas.microsoft.com/office/word/2010/wordprocessingDrawing" xmlns:wp="http://schemas.openxmlformats.org/drawingml/2006/wordprocessingDrawing" xmlns:w10="urn:schemas-microsoft-com:office:word" xmlns:w="http://schemas.openxmlformats.org/wordprocessingml/2006/main" xmlns:w14="http://schemas.microsoft.com/office/word/2010/wordml" xmlns:wpg="http://schemas.microsoft.com/office/word/2010/wordprocessingGroup" xmlns:wpi="http://schemas.microsoft.com/office/word/2010/wordprocessingInk" xmlns:wne="http://schemas.microsoft.com/office/word/2006/wordml" xmlns:wps="http://schemas.microsoft.com/office/word/2010/wordprocessingShape" mc:Ignorable="w14 wp14">
+<w:footnotes xmlns:wpc="http://schemas.microsoft.com/office/word/2010/wordprocessingCanvas" xmlns:mc="http://schemas.openxmlformats.org/markup-compatibility/2006" xmlns:o="urn:schemas-microsoft-com:office:office" xmlns:r="http://schemas.openxmlformats.org/officeDocument/2006/relationships" xmlns:m="http://schemas.openxmlformats.org/officeDocument/2006/math" xmlns:v="urn:schemas-microsoft-com:vml" xmlns:wp14="http://schemas.microsoft.com/office/word/2010/wordprocessingDrawing" xmlns:wp="http://schemas.openxmlformats.org/drawingml/2006/wordprocessingDrawing" xmlns:w10="urn:schemas-microsoft-com:office:word" xmlns:w="http://schemas.openxmlformats.org/wordprocessingml/2006/main" xmlns:w14="http://schemas.microsoft.com/office/word/2010/wordml" xmlns:w15="http://schemas.microsoft.com/office/word/2012/wordml" xmlns:wpg="http://schemas.microsoft.com/office/word/2010/wordprocessingGroup" xmlns:wpi="http://schemas.microsoft.com/office/word/2010/wordprocessingInk" xmlns:wne="http://schemas.microsoft.com/office/word/2006/wordml" xmlns:wps="http://schemas.microsoft.com/office/word/2010/wordprocessingShape" mc:Ignorable="w14 w15 wp14">
   <w:footnote w:type="separator" w:id="-1">
     <w:p>
       <w:pPr>
@@ -1333,7 +1633,7 @@
 </file>
 
 <file path=word/numbering.xml><?xml version="1.0" encoding="utf-8"?>
-<w:numbering xmlns:wpc="http://schemas.microsoft.com/office/word/2010/wordprocessingCanvas" xmlns:mc="http://schemas.openxmlformats.org/markup-compatibility/2006" xmlns:o="urn:schemas-microsoft-com:office:office" xmlns:r="http://schemas.openxmlformats.org/officeDocument/2006/relationships" xmlns:m="http://schemas.openxmlformats.org/officeDocument/2006/math" xmlns:v="urn:schemas-microsoft-com:vml" xmlns:wp14="http://schemas.microsoft.com/office/word/2010/wordprocessingDrawing" xmlns:wp="http://schemas.openxmlformats.org/drawingml/2006/wordprocessingDrawing" xmlns:w10="urn:schemas-microsoft-com:office:word" xmlns:w="http://schemas.openxmlformats.org/wordprocessingml/2006/main" xmlns:w14="http://schemas.microsoft.com/office/word/2010/wordml" xmlns:wpg="http://schemas.microsoft.com/office/word/2010/wordprocessingGroup" xmlns:wpi="http://schemas.microsoft.com/office/word/2010/wordprocessingInk" xmlns:wne="http://schemas.microsoft.com/office/word/2006/wordml" xmlns:wps="http://schemas.microsoft.com/office/word/2010/wordprocessingShape" mc:Ignorable="w14 wp14">
+<w:numbering xmlns:wpc="http://schemas.microsoft.com/office/word/2010/wordprocessingCanvas" xmlns:mc="http://schemas.openxmlformats.org/markup-compatibility/2006" xmlns:o="urn:schemas-microsoft-com:office:office" xmlns:r="http://schemas.openxmlformats.org/officeDocument/2006/relationships" xmlns:m="http://schemas.openxmlformats.org/officeDocument/2006/math" xmlns:v="urn:schemas-microsoft-com:vml" xmlns:wp14="http://schemas.microsoft.com/office/word/2010/wordprocessingDrawing" xmlns:wp="http://schemas.openxmlformats.org/drawingml/2006/wordprocessingDrawing" xmlns:w10="urn:schemas-microsoft-com:office:word" xmlns:w="http://schemas.openxmlformats.org/wordprocessingml/2006/main" xmlns:w14="http://schemas.microsoft.com/office/word/2010/wordml" xmlns:w15="http://schemas.microsoft.com/office/word/2012/wordml" xmlns:wpg="http://schemas.microsoft.com/office/word/2010/wordprocessingGroup" xmlns:wpi="http://schemas.microsoft.com/office/word/2010/wordprocessingInk" xmlns:wne="http://schemas.microsoft.com/office/word/2006/wordml" xmlns:wps="http://schemas.microsoft.com/office/word/2010/wordprocessingShape" mc:Ignorable="w14 w15 wp14">
   <w:abstractNum w:abstractNumId="0">
     <w:nsid w:val="16143517"/>
     <w:multiLevelType w:val="hybridMultilevel"/>
@@ -2809,7 +3109,7 @@
 </file>
 
 <file path=word/styles.xml><?xml version="1.0" encoding="utf-8"?>
-<w:styles xmlns:mc="http://schemas.openxmlformats.org/markup-compatibility/2006" xmlns:r="http://schemas.openxmlformats.org/officeDocument/2006/relationships" xmlns:w="http://schemas.openxmlformats.org/wordprocessingml/2006/main" xmlns:w14="http://schemas.microsoft.com/office/word/2010/wordml" mc:Ignorable="w14">
+<w:styles xmlns:mc="http://schemas.openxmlformats.org/markup-compatibility/2006" xmlns:r="http://schemas.openxmlformats.org/officeDocument/2006/relationships" xmlns:w="http://schemas.openxmlformats.org/wordprocessingml/2006/main" xmlns:w14="http://schemas.microsoft.com/office/word/2010/wordml" xmlns:w15="http://schemas.microsoft.com/office/word/2012/wordml" mc:Ignorable="w14 w15">
   <w:docDefaults>
     <w:rPrDefault>
       <w:rPr>
@@ -2825,144 +3125,378 @@
       </w:pPr>
     </w:pPrDefault>
   </w:docDefaults>
-  <w:latentStyles w:defLockedState="0" w:defUIPriority="99" w:defSemiHidden="1" w:defUnhideWhenUsed="1" w:defQFormat="0" w:count="267">
-    <w:lsdException w:name="Normal" w:semiHidden="0" w:uiPriority="0" w:unhideWhenUsed="0" w:qFormat="1"/>
-    <w:lsdException w:name="heading 1" w:semiHidden="0" w:uiPriority="9" w:unhideWhenUsed="0" w:qFormat="1"/>
-    <w:lsdException w:name="heading 2" w:uiPriority="9" w:qFormat="1"/>
-    <w:lsdException w:name="heading 3" w:uiPriority="9" w:qFormat="1"/>
-    <w:lsdException w:name="heading 4" w:uiPriority="9" w:qFormat="1"/>
-    <w:lsdException w:name="heading 5" w:uiPriority="9" w:qFormat="1"/>
-    <w:lsdException w:name="heading 6" w:uiPriority="9" w:qFormat="1"/>
-    <w:lsdException w:name="heading 7" w:uiPriority="9" w:qFormat="1"/>
-    <w:lsdException w:name="heading 8" w:uiPriority="9" w:qFormat="1"/>
-    <w:lsdException w:name="heading 9" w:uiPriority="9" w:qFormat="1"/>
-    <w:lsdException w:name="toc 1" w:uiPriority="39"/>
-    <w:lsdException w:name="toc 2" w:uiPriority="39"/>
-    <w:lsdException w:name="toc 3" w:uiPriority="39"/>
-    <w:lsdException w:name="toc 4" w:uiPriority="39"/>
-    <w:lsdException w:name="toc 5" w:uiPriority="39"/>
-    <w:lsdException w:name="toc 6" w:uiPriority="39"/>
-    <w:lsdException w:name="toc 7" w:uiPriority="39"/>
-    <w:lsdException w:name="toc 8" w:uiPriority="39"/>
-    <w:lsdException w:name="toc 9" w:uiPriority="39"/>
-    <w:lsdException w:name="caption" w:uiPriority="35" w:qFormat="1"/>
-    <w:lsdException w:name="Title" w:semiHidden="0" w:uiPriority="10" w:unhideWhenUsed="0" w:qFormat="1"/>
-    <w:lsdException w:name="Default Paragraph Font" w:uiPriority="1"/>
-    <w:lsdException w:name="Subtitle" w:semiHidden="0" w:uiPriority="11" w:unhideWhenUsed="0" w:qFormat="1"/>
-    <w:lsdException w:name="Strong" w:semiHidden="0" w:uiPriority="22" w:unhideWhenUsed="0" w:qFormat="1"/>
-    <w:lsdException w:name="Emphasis" w:semiHidden="0" w:uiPriority="20" w:unhideWhenUsed="0" w:qFormat="1"/>
-    <w:lsdException w:name="Table Grid" w:semiHidden="0" w:uiPriority="59" w:unhideWhenUsed="0"/>
-    <w:lsdException w:name="Placeholder Text" w:unhideWhenUsed="0"/>
-    <w:lsdException w:name="No Spacing" w:semiHidden="0" w:uiPriority="1" w:unhideWhenUsed="0" w:qFormat="1"/>
-    <w:lsdException w:name="Light Shading" w:semiHidden="0" w:uiPriority="60" w:unhideWhenUsed="0"/>
-    <w:lsdException w:name="Light List" w:semiHidden="0" w:uiPriority="61" w:unhideWhenUsed="0"/>
-    <w:lsdException w:name="Light Grid" w:semiHidden="0" w:uiPriority="62" w:unhideWhenUsed="0"/>
-    <w:lsdException w:name="Medium Shading 1" w:semiHidden="0" w:uiPriority="63" w:unhideWhenUsed="0"/>
-    <w:lsdException w:name="Medium Shading 2" w:semiHidden="0" w:uiPriority="64" w:unhideWhenUsed="0"/>
-    <w:lsdException w:name="Medium List 1" w:semiHidden="0" w:uiPriority="65" w:unhideWhenUsed="0"/>
-    <w:lsdException w:name="Medium List 2" w:semiHidden="0" w:uiPriority="66" w:unhideWhenUsed="0"/>
-    <w:lsdException w:name="Medium Grid 1" w:semiHidden="0" w:uiPriority="67" w:unhideWhenUsed="0"/>
-    <w:lsdException w:name="Medium Grid 2" w:semiHidden="0" w:uiPriority="68" w:unhideWhenUsed="0"/>
-    <w:lsdException w:name="Medium Grid 3" w:semiHidden="0" w:uiPriority="69" w:unhideWhenUsed="0"/>
-    <w:lsdException w:name="Dark List" w:semiHidden="0" w:uiPriority="70" w:unhideWhenUsed="0"/>
-    <w:lsdException w:name="Colorful Shading" w:semiHidden="0" w:uiPriority="71" w:unhideWhenUsed="0"/>
-    <w:lsdException w:name="Colorful List" w:semiHidden="0" w:uiPriority="72" w:unhideWhenUsed="0"/>
-    <w:lsdException w:name="Colorful Grid" w:semiHidden="0" w:uiPriority="73" w:unhideWhenUsed="0"/>
-    <w:lsdException w:name="Light Shading Accent 1" w:semiHidden="0" w:uiPriority="60" w:unhideWhenUsed="0"/>
-    <w:lsdException w:name="Light List Accent 1" w:semiHidden="0" w:uiPriority="61" w:unhideWhenUsed="0"/>
-    <w:lsdException w:name="Light Grid Accent 1" w:semiHidden="0" w:uiPriority="62" w:unhideWhenUsed="0"/>
-    <w:lsdException w:name="Medium Shading 1 Accent 1" w:semiHidden="0" w:uiPriority="63" w:unhideWhenUsed="0"/>
-    <w:lsdException w:name="Medium Shading 2 Accent 1" w:semiHidden="0" w:uiPriority="64" w:unhideWhenUsed="0"/>
-    <w:lsdException w:name="Medium List 1 Accent 1" w:semiHidden="0" w:uiPriority="65" w:unhideWhenUsed="0"/>
-    <w:lsdException w:name="Revision" w:unhideWhenUsed="0"/>
-    <w:lsdException w:name="List Paragraph" w:semiHidden="0" w:uiPriority="34" w:unhideWhenUsed="0" w:qFormat="1"/>
-    <w:lsdException w:name="Quote" w:semiHidden="0" w:uiPriority="29" w:unhideWhenUsed="0" w:qFormat="1"/>
-    <w:lsdException w:name="Intense Quote" w:semiHidden="0" w:uiPriority="30" w:unhideWhenUsed="0" w:qFormat="1"/>
-    <w:lsdException w:name="Medium List 2 Accent 1" w:semiHidden="0" w:uiPriority="66" w:unhideWhenUsed="0"/>
-    <w:lsdException w:name="Medium Grid 1 Accent 1" w:semiHidden="0" w:uiPriority="67" w:unhideWhenUsed="0"/>
-    <w:lsdException w:name="Medium Grid 2 Accent 1" w:semiHidden="0" w:uiPriority="68" w:unhideWhenUsed="0"/>
-    <w:lsdException w:name="Medium Grid 3 Accent 1" w:semiHidden="0" w:uiPriority="69" w:unhideWhenUsed="0"/>
-    <w:lsdException w:name="Dark List Accent 1" w:semiHidden="0" w:uiPriority="70" w:unhideWhenUsed="0"/>
-    <w:lsdException w:name="Colorful Shading Accent 1" w:semiHidden="0" w:uiPriority="71" w:unhideWhenUsed="0"/>
-    <w:lsdException w:name="Colorful List Accent 1" w:semiHidden="0" w:uiPriority="72" w:unhideWhenUsed="0"/>
-    <w:lsdException w:name="Colorful Grid Accent 1" w:semiHidden="0" w:uiPriority="73" w:unhideWhenUsed="0"/>
-    <w:lsdException w:name="Light Shading Accent 2" w:semiHidden="0" w:uiPriority="60" w:unhideWhenUsed="0"/>
-    <w:lsdException w:name="Light List Accent 2" w:semiHidden="0" w:uiPriority="61" w:unhideWhenUsed="0"/>
-    <w:lsdException w:name="Light Grid Accent 2" w:semiHidden="0" w:uiPriority="62" w:unhideWhenUsed="0"/>
-    <w:lsdException w:name="Medium Shading 1 Accent 2" w:semiHidden="0" w:uiPriority="63" w:unhideWhenUsed="0"/>
-    <w:lsdException w:name="Medium Shading 2 Accent 2" w:semiHidden="0" w:uiPriority="64" w:unhideWhenUsed="0"/>
-    <w:lsdException w:name="Medium List 1 Accent 2" w:semiHidden="0" w:uiPriority="65" w:unhideWhenUsed="0"/>
-    <w:lsdException w:name="Medium List 2 Accent 2" w:semiHidden="0" w:uiPriority="66" w:unhideWhenUsed="0"/>
-    <w:lsdException w:name="Medium Grid 1 Accent 2" w:semiHidden="0" w:uiPriority="67" w:unhideWhenUsed="0"/>
-    <w:lsdException w:name="Medium Grid 2 Accent 2" w:semiHidden="0" w:uiPriority="68" w:unhideWhenUsed="0"/>
-    <w:lsdException w:name="Medium Grid 3 Accent 2" w:semiHidden="0" w:uiPriority="69" w:unhideWhenUsed="0"/>
-    <w:lsdException w:name="Dark List Accent 2" w:semiHidden="0" w:uiPriority="70" w:unhideWhenUsed="0"/>
-    <w:lsdException w:name="Colorful Shading Accent 2" w:semiHidden="0" w:uiPriority="71" w:unhideWhenUsed="0"/>
-    <w:lsdException w:name="Colorful List Accent 2" w:semiHidden="0" w:uiPriority="72" w:unhideWhenUsed="0"/>
-    <w:lsdException w:name="Colorful Grid Accent 2" w:semiHidden="0" w:uiPriority="73" w:unhideWhenUsed="0"/>
-    <w:lsdException w:name="Light Shading Accent 3" w:semiHidden="0" w:uiPriority="60" w:unhideWhenUsed="0"/>
-    <w:lsdException w:name="Light List Accent 3" w:semiHidden="0" w:uiPriority="61" w:unhideWhenUsed="0"/>
-    <w:lsdException w:name="Light Grid Accent 3" w:semiHidden="0" w:uiPriority="62" w:unhideWhenUsed="0"/>
-    <w:lsdException w:name="Medium Shading 1 Accent 3" w:semiHidden="0" w:uiPriority="63" w:unhideWhenUsed="0"/>
-    <w:lsdException w:name="Medium Shading 2 Accent 3" w:semiHidden="0" w:uiPriority="64" w:unhideWhenUsed="0"/>
-    <w:lsdException w:name="Medium List 1 Accent 3" w:semiHidden="0" w:uiPriority="65" w:unhideWhenUsed="0"/>
-    <w:lsdException w:name="Medium List 2 Accent 3" w:semiHidden="0" w:uiPriority="66" w:unhideWhenUsed="0"/>
-    <w:lsdException w:name="Medium Grid 1 Accent 3" w:semiHidden="0" w:uiPriority="67" w:unhideWhenUsed="0"/>
-    <w:lsdException w:name="Medium Grid 2 Accent 3" w:semiHidden="0" w:uiPriority="68" w:unhideWhenUsed="0"/>
-    <w:lsdException w:name="Medium Grid 3 Accent 3" w:semiHidden="0" w:uiPriority="69" w:unhideWhenUsed="0"/>
-    <w:lsdException w:name="Dark List Accent 3" w:semiHidden="0" w:uiPriority="70" w:unhideWhenUsed="0"/>
-    <w:lsdException w:name="Colorful Shading Accent 3" w:semiHidden="0" w:uiPriority="71" w:unhideWhenUsed="0"/>
-    <w:lsdException w:name="Colorful List Accent 3" w:semiHidden="0" w:uiPriority="72" w:unhideWhenUsed="0"/>
-    <w:lsdException w:name="Colorful Grid Accent 3" w:semiHidden="0" w:uiPriority="73" w:unhideWhenUsed="0"/>
-    <w:lsdException w:name="Light Shading Accent 4" w:semiHidden="0" w:uiPriority="60" w:unhideWhenUsed="0"/>
-    <w:lsdException w:name="Light List Accent 4" w:semiHidden="0" w:uiPriority="61" w:unhideWhenUsed="0"/>
-    <w:lsdException w:name="Light Grid Accent 4" w:semiHidden="0" w:uiPriority="62" w:unhideWhenUsed="0"/>
-    <w:lsdException w:name="Medium Shading 1 Accent 4" w:semiHidden="0" w:uiPriority="63" w:unhideWhenUsed="0"/>
-    <w:lsdException w:name="Medium Shading 2 Accent 4" w:semiHidden="0" w:uiPriority="64" w:unhideWhenUsed="0"/>
-    <w:lsdException w:name="Medium List 1 Accent 4" w:semiHidden="0" w:uiPriority="65" w:unhideWhenUsed="0"/>
-    <w:lsdException w:name="Medium List 2 Accent 4" w:semiHidden="0" w:uiPriority="66" w:unhideWhenUsed="0"/>
-    <w:lsdException w:name="Medium Grid 1 Accent 4" w:semiHidden="0" w:uiPriority="67" w:unhideWhenUsed="0"/>
-    <w:lsdException w:name="Medium Grid 2 Accent 4" w:semiHidden="0" w:uiPriority="68" w:unhideWhenUsed="0"/>
-    <w:lsdException w:name="Medium Grid 3 Accent 4" w:semiHidden="0" w:uiPriority="69" w:unhideWhenUsed="0"/>
-    <w:lsdException w:name="Dark List Accent 4" w:semiHidden="0" w:uiPriority="70" w:unhideWhenUsed="0"/>
-    <w:lsdException w:name="Colorful Shading Accent 4" w:semiHidden="0" w:uiPriority="71" w:unhideWhenUsed="0"/>
-    <w:lsdException w:name="Colorful List Accent 4" w:semiHidden="0" w:uiPriority="72" w:unhideWhenUsed="0"/>
-    <w:lsdException w:name="Colorful Grid Accent 4" w:semiHidden="0" w:uiPriority="73" w:unhideWhenUsed="0"/>
-    <w:lsdException w:name="Light Shading Accent 5" w:semiHidden="0" w:uiPriority="60" w:unhideWhenUsed="0"/>
-    <w:lsdException w:name="Light List Accent 5" w:semiHidden="0" w:uiPriority="61" w:unhideWhenUsed="0"/>
-    <w:lsdException w:name="Light Grid Accent 5" w:semiHidden="0" w:uiPriority="62" w:unhideWhenUsed="0"/>
-    <w:lsdException w:name="Medium Shading 1 Accent 5" w:semiHidden="0" w:uiPriority="63" w:unhideWhenUsed="0"/>
-    <w:lsdException w:name="Medium Shading 2 Accent 5" w:semiHidden="0" w:uiPriority="64" w:unhideWhenUsed="0"/>
-    <w:lsdException w:name="Medium List 1 Accent 5" w:semiHidden="0" w:uiPriority="65" w:unhideWhenUsed="0"/>
-    <w:lsdException w:name="Medium List 2 Accent 5" w:semiHidden="0" w:uiPriority="66" w:unhideWhenUsed="0"/>
-    <w:lsdException w:name="Medium Grid 1 Accent 5" w:semiHidden="0" w:uiPriority="67" w:unhideWhenUsed="0"/>
-    <w:lsdException w:name="Medium Grid 2 Accent 5" w:semiHidden="0" w:uiPriority="68" w:unhideWhenUsed="0"/>
-    <w:lsdException w:name="Medium Grid 3 Accent 5" w:semiHidden="0" w:uiPriority="69" w:unhideWhenUsed="0"/>
-    <w:lsdException w:name="Dark List Accent 5" w:semiHidden="0" w:uiPriority="70" w:unhideWhenUsed="0"/>
-    <w:lsdException w:name="Colorful Shading Accent 5" w:semiHidden="0" w:uiPriority="71" w:unhideWhenUsed="0"/>
-    <w:lsdException w:name="Colorful List Accent 5" w:semiHidden="0" w:uiPriority="72" w:unhideWhenUsed="0"/>
-    <w:lsdException w:name="Colorful Grid Accent 5" w:semiHidden="0" w:uiPriority="73" w:unhideWhenUsed="0"/>
-    <w:lsdException w:name="Light Shading Accent 6" w:semiHidden="0" w:uiPriority="60" w:unhideWhenUsed="0"/>
-    <w:lsdException w:name="Light List Accent 6" w:semiHidden="0" w:uiPriority="61" w:unhideWhenUsed="0"/>
-    <w:lsdException w:name="Light Grid Accent 6" w:semiHidden="0" w:uiPriority="62" w:unhideWhenUsed="0"/>
-    <w:lsdException w:name="Medium Shading 1 Accent 6" w:semiHidden="0" w:uiPriority="63" w:unhideWhenUsed="0"/>
-    <w:lsdException w:name="Medium Shading 2 Accent 6" w:semiHidden="0" w:uiPriority="64" w:unhideWhenUsed="0"/>
-    <w:lsdException w:name="Medium List 1 Accent 6" w:semiHidden="0" w:uiPriority="65" w:unhideWhenUsed="0"/>
-    <w:lsdException w:name="Medium List 2 Accent 6" w:semiHidden="0" w:uiPriority="66" w:unhideWhenUsed="0"/>
-    <w:lsdException w:name="Medium Grid 1 Accent 6" w:semiHidden="0" w:uiPriority="67" w:unhideWhenUsed="0"/>
-    <w:lsdException w:name="Medium Grid 2 Accent 6" w:semiHidden="0" w:uiPriority="68" w:unhideWhenUsed="0"/>
-    <w:lsdException w:name="Medium Grid 3 Accent 6" w:semiHidden="0" w:uiPriority="69" w:unhideWhenUsed="0"/>
-    <w:lsdException w:name="Dark List Accent 6" w:semiHidden="0" w:uiPriority="70" w:unhideWhenUsed="0"/>
-    <w:lsdException w:name="Colorful Shading Accent 6" w:semiHidden="0" w:uiPriority="71" w:unhideWhenUsed="0"/>
-    <w:lsdException w:name="Colorful List Accent 6" w:semiHidden="0" w:uiPriority="72" w:unhideWhenUsed="0"/>
-    <w:lsdException w:name="Colorful Grid Accent 6" w:semiHidden="0" w:uiPriority="73" w:unhideWhenUsed="0"/>
-    <w:lsdException w:name="Subtle Emphasis" w:semiHidden="0" w:uiPriority="19" w:unhideWhenUsed="0" w:qFormat="1"/>
-    <w:lsdException w:name="Intense Emphasis" w:semiHidden="0" w:uiPriority="21" w:unhideWhenUsed="0" w:qFormat="1"/>
-    <w:lsdException w:name="Subtle Reference" w:semiHidden="0" w:uiPriority="31" w:unhideWhenUsed="0" w:qFormat="1"/>
-    <w:lsdException w:name="Intense Reference" w:semiHidden="0" w:uiPriority="32" w:unhideWhenUsed="0" w:qFormat="1"/>
-    <w:lsdException w:name="Book Title" w:semiHidden="0" w:uiPriority="33" w:unhideWhenUsed="0" w:qFormat="1"/>
-    <w:lsdException w:name="Bibliography" w:uiPriority="37"/>
-    <w:lsdException w:name="TOC Heading" w:uiPriority="39" w:qFormat="1"/>
+  <w:latentStyles w:defLockedState="0" w:defUIPriority="99" w:defSemiHidden="0" w:defUnhideWhenUsed="0" w:defQFormat="0" w:count="371">
+    <w:lsdException w:name="Normal" w:uiPriority="0" w:qFormat="1"/>
+    <w:lsdException w:name="heading 1" w:uiPriority="9" w:qFormat="1"/>
+    <w:lsdException w:name="heading 2" w:semiHidden="1" w:uiPriority="9" w:unhideWhenUsed="1" w:qFormat="1"/>
+    <w:lsdException w:name="heading 3" w:semiHidden="1" w:uiPriority="9" w:unhideWhenUsed="1" w:qFormat="1"/>
+    <w:lsdException w:name="heading 4" w:semiHidden="1" w:uiPriority="9" w:unhideWhenUsed="1" w:qFormat="1"/>
+    <w:lsdException w:name="heading 5" w:semiHidden="1" w:uiPriority="9" w:unhideWhenUsed="1" w:qFormat="1"/>
+    <w:lsdException w:name="heading 6" w:semiHidden="1" w:uiPriority="9" w:unhideWhenUsed="1" w:qFormat="1"/>
+    <w:lsdException w:name="heading 7" w:semiHidden="1" w:uiPriority="9" w:unhideWhenUsed="1" w:qFormat="1"/>
+    <w:lsdException w:name="heading 8" w:semiHidden="1" w:uiPriority="9" w:unhideWhenUsed="1" w:qFormat="1"/>
+    <w:lsdException w:name="heading 9" w:semiHidden="1" w:uiPriority="9" w:unhideWhenUsed="1" w:qFormat="1"/>
+    <w:lsdException w:name="index 1" w:semiHidden="1" w:unhideWhenUsed="1"/>
+    <w:lsdException w:name="index 2" w:semiHidden="1" w:unhideWhenUsed="1"/>
+    <w:lsdException w:name="index 3" w:semiHidden="1" w:unhideWhenUsed="1"/>
+    <w:lsdException w:name="index 4" w:semiHidden="1" w:unhideWhenUsed="1"/>
+    <w:lsdException w:name="index 5" w:semiHidden="1" w:unhideWhenUsed="1"/>
+    <w:lsdException w:name="index 6" w:semiHidden="1" w:unhideWhenUsed="1"/>
+    <w:lsdException w:name="index 7" w:semiHidden="1" w:unhideWhenUsed="1"/>
+    <w:lsdException w:name="index 8" w:semiHidden="1" w:unhideWhenUsed="1"/>
+    <w:lsdException w:name="index 9" w:semiHidden="1" w:unhideWhenUsed="1"/>
+    <w:lsdException w:name="toc 1" w:semiHidden="1" w:uiPriority="39" w:unhideWhenUsed="1"/>
+    <w:lsdException w:name="toc 2" w:semiHidden="1" w:uiPriority="39" w:unhideWhenUsed="1"/>
+    <w:lsdException w:name="toc 3" w:semiHidden="1" w:uiPriority="39" w:unhideWhenUsed="1"/>
+    <w:lsdException w:name="toc 4" w:semiHidden="1" w:uiPriority="39" w:unhideWhenUsed="1"/>
+    <w:lsdException w:name="toc 5" w:semiHidden="1" w:uiPriority="39" w:unhideWhenUsed="1"/>
+    <w:lsdException w:name="toc 6" w:semiHidden="1" w:uiPriority="39" w:unhideWhenUsed="1"/>
+    <w:lsdException w:name="toc 7" w:semiHidden="1" w:uiPriority="39" w:unhideWhenUsed="1"/>
+    <w:lsdException w:name="toc 8" w:semiHidden="1" w:uiPriority="39" w:unhideWhenUsed="1"/>
+    <w:lsdException w:name="toc 9" w:semiHidden="1" w:uiPriority="39" w:unhideWhenUsed="1"/>
+    <w:lsdException w:name="Normal Indent" w:semiHidden="1" w:unhideWhenUsed="1"/>
+    <w:lsdException w:name="footnote text" w:semiHidden="1" w:unhideWhenUsed="1"/>
+    <w:lsdException w:name="annotation text" w:semiHidden="1" w:unhideWhenUsed="1"/>
+    <w:lsdException w:name="header" w:semiHidden="1" w:unhideWhenUsed="1"/>
+    <w:lsdException w:name="footer" w:semiHidden="1" w:unhideWhenUsed="1"/>
+    <w:lsdException w:name="index heading" w:semiHidden="1" w:unhideWhenUsed="1"/>
+    <w:lsdException w:name="caption" w:semiHidden="1" w:uiPriority="35" w:unhideWhenUsed="1" w:qFormat="1"/>
+    <w:lsdException w:name="table of figures" w:semiHidden="1" w:unhideWhenUsed="1"/>
+    <w:lsdException w:name="envelope address" w:semiHidden="1" w:unhideWhenUsed="1"/>
+    <w:lsdException w:name="envelope return" w:semiHidden="1" w:unhideWhenUsed="1"/>
+    <w:lsdException w:name="footnote reference" w:semiHidden="1" w:unhideWhenUsed="1"/>
+    <w:lsdException w:name="annotation reference" w:semiHidden="1" w:unhideWhenUsed="1"/>
+    <w:lsdException w:name="line number" w:semiHidden="1" w:unhideWhenUsed="1"/>
+    <w:lsdException w:name="page number" w:semiHidden="1" w:unhideWhenUsed="1"/>
+    <w:lsdException w:name="endnote reference" w:semiHidden="1" w:unhideWhenUsed="1"/>
+    <w:lsdException w:name="endnote text" w:semiHidden="1" w:unhideWhenUsed="1"/>
+    <w:lsdException w:name="table of authorities" w:semiHidden="1" w:unhideWhenUsed="1"/>
+    <w:lsdException w:name="macro" w:semiHidden="1" w:unhideWhenUsed="1"/>
+    <w:lsdException w:name="toa heading" w:semiHidden="1" w:unhideWhenUsed="1"/>
+    <w:lsdException w:name="List" w:semiHidden="1" w:unhideWhenUsed="1"/>
+    <w:lsdException w:name="List Bullet" w:semiHidden="1" w:unhideWhenUsed="1"/>
+    <w:lsdException w:name="List Number" w:semiHidden="1" w:unhideWhenUsed="1"/>
+    <w:lsdException w:name="List 2" w:semiHidden="1" w:unhideWhenUsed="1"/>
+    <w:lsdException w:name="List 3" w:semiHidden="1" w:unhideWhenUsed="1"/>
+    <w:lsdException w:name="List 4" w:semiHidden="1" w:unhideWhenUsed="1"/>
+    <w:lsdException w:name="List 5" w:semiHidden="1" w:unhideWhenUsed="1"/>
+    <w:lsdException w:name="List Bullet 2" w:semiHidden="1" w:unhideWhenUsed="1"/>
+    <w:lsdException w:name="List Bullet 3" w:semiHidden="1" w:unhideWhenUsed="1"/>
+    <w:lsdException w:name="List Bullet 4" w:semiHidden="1" w:unhideWhenUsed="1"/>
+    <w:lsdException w:name="List Bullet 5" w:semiHidden="1" w:unhideWhenUsed="1"/>
+    <w:lsdException w:name="List Number 2" w:semiHidden="1" w:unhideWhenUsed="1"/>
+    <w:lsdException w:name="List Number 3" w:semiHidden="1" w:unhideWhenUsed="1"/>
+    <w:lsdException w:name="List Number 4" w:semiHidden="1" w:unhideWhenUsed="1"/>
+    <w:lsdException w:name="List Number 5" w:semiHidden="1" w:unhideWhenUsed="1"/>
+    <w:lsdException w:name="Title" w:uiPriority="10" w:qFormat="1"/>
+    <w:lsdException w:name="Closing" w:semiHidden="1" w:unhideWhenUsed="1"/>
+    <w:lsdException w:name="Signature" w:semiHidden="1" w:unhideWhenUsed="1"/>
+    <w:lsdException w:name="Default Paragraph Font" w:semiHidden="1" w:uiPriority="1" w:unhideWhenUsed="1"/>
+    <w:lsdException w:name="Body Text" w:semiHidden="1" w:unhideWhenUsed="1"/>
+    <w:lsdException w:name="Body Text Indent" w:semiHidden="1" w:unhideWhenUsed="1"/>
+    <w:lsdException w:name="List Continue" w:semiHidden="1" w:unhideWhenUsed="1"/>
+    <w:lsdException w:name="List Continue 2" w:semiHidden="1" w:unhideWhenUsed="1"/>
+    <w:lsdException w:name="List Continue 3" w:semiHidden="1" w:unhideWhenUsed="1"/>
+    <w:lsdException w:name="List Continue 4" w:semiHidden="1" w:unhideWhenUsed="1"/>
+    <w:lsdException w:name="List Continue 5" w:semiHidden="1" w:unhideWhenUsed="1"/>
+    <w:lsdException w:name="Message Header" w:semiHidden="1" w:unhideWhenUsed="1"/>
+    <w:lsdException w:name="Subtitle" w:uiPriority="11" w:qFormat="1"/>
+    <w:lsdException w:name="Salutation" w:semiHidden="1" w:unhideWhenUsed="1"/>
+    <w:lsdException w:name="Date" w:semiHidden="1" w:unhideWhenUsed="1"/>
+    <w:lsdException w:name="Body Text First Indent" w:semiHidden="1" w:unhideWhenUsed="1"/>
+    <w:lsdException w:name="Body Text First Indent 2" w:semiHidden="1" w:unhideWhenUsed="1"/>
+    <w:lsdException w:name="Note Heading" w:semiHidden="1" w:unhideWhenUsed="1"/>
+    <w:lsdException w:name="Body Text 2" w:semiHidden="1" w:unhideWhenUsed="1"/>
+    <w:lsdException w:name="Body Text 3" w:semiHidden="1" w:unhideWhenUsed="1"/>
+    <w:lsdException w:name="Body Text Indent 2" w:semiHidden="1" w:unhideWhenUsed="1"/>
+    <w:lsdException w:name="Body Text Indent 3" w:semiHidden="1" w:unhideWhenUsed="1"/>
+    <w:lsdException w:name="Block Text" w:semiHidden="1" w:unhideWhenUsed="1"/>
+    <w:lsdException w:name="Hyperlink" w:semiHidden="1" w:unhideWhenUsed="1"/>
+    <w:lsdException w:name="FollowedHyperlink" w:semiHidden="1" w:unhideWhenUsed="1"/>
+    <w:lsdException w:name="Strong" w:uiPriority="22" w:qFormat="1"/>
+    <w:lsdException w:name="Emphasis" w:uiPriority="20" w:qFormat="1"/>
+    <w:lsdException w:name="Document Map" w:semiHidden="1" w:unhideWhenUsed="1"/>
+    <w:lsdException w:name="Plain Text" w:semiHidden="1" w:unhideWhenUsed="1"/>
+    <w:lsdException w:name="E-mail Signature" w:semiHidden="1" w:unhideWhenUsed="1"/>
+    <w:lsdException w:name="HTML Top of Form" w:semiHidden="1" w:unhideWhenUsed="1"/>
+    <w:lsdException w:name="HTML Bottom of Form" w:semiHidden="1" w:unhideWhenUsed="1"/>
+    <w:lsdException w:name="Normal (Web)" w:semiHidden="1" w:unhideWhenUsed="1"/>
+    <w:lsdException w:name="HTML Acronym" w:semiHidden="1" w:unhideWhenUsed="1"/>
+    <w:lsdException w:name="HTML Address" w:semiHidden="1" w:unhideWhenUsed="1"/>
+    <w:lsdException w:name="HTML Cite" w:semiHidden="1" w:unhideWhenUsed="1"/>
+    <w:lsdException w:name="HTML Code" w:semiHidden="1" w:unhideWhenUsed="1"/>
+    <w:lsdException w:name="HTML Definition" w:semiHidden="1" w:unhideWhenUsed="1"/>
+    <w:lsdException w:name="HTML Keyboard" w:semiHidden="1" w:unhideWhenUsed="1"/>
+    <w:lsdException w:name="HTML Preformatted" w:semiHidden="1" w:unhideWhenUsed="1"/>
+    <w:lsdException w:name="HTML Sample" w:semiHidden="1" w:unhideWhenUsed="1"/>
+    <w:lsdException w:name="HTML Typewriter" w:semiHidden="1" w:unhideWhenUsed="1"/>
+    <w:lsdException w:name="HTML Variable" w:semiHidden="1" w:unhideWhenUsed="1"/>
+    <w:lsdException w:name="Normal Table" w:semiHidden="1" w:unhideWhenUsed="1"/>
+    <w:lsdException w:name="annotation subject" w:semiHidden="1" w:unhideWhenUsed="1"/>
+    <w:lsdException w:name="No List" w:semiHidden="1" w:unhideWhenUsed="1"/>
+    <w:lsdException w:name="Outline List 1" w:semiHidden="1" w:unhideWhenUsed="1"/>
+    <w:lsdException w:name="Outline List 2" w:semiHidden="1" w:unhideWhenUsed="1"/>
+    <w:lsdException w:name="Outline List 3" w:semiHidden="1" w:unhideWhenUsed="1"/>
+    <w:lsdException w:name="Table Simple 1" w:semiHidden="1" w:unhideWhenUsed="1"/>
+    <w:lsdException w:name="Table Simple 2" w:semiHidden="1" w:unhideWhenUsed="1"/>
+    <w:lsdException w:name="Table Simple 3" w:semiHidden="1" w:unhideWhenUsed="1"/>
+    <w:lsdException w:name="Table Classic 1" w:semiHidden="1" w:unhideWhenUsed="1"/>
+    <w:lsdException w:name="Table Classic 2" w:semiHidden="1" w:unhideWhenUsed="1"/>
+    <w:lsdException w:name="Table Classic 3" w:semiHidden="1" w:unhideWhenUsed="1"/>
+    <w:lsdException w:name="Table Classic 4" w:semiHidden="1" w:unhideWhenUsed="1"/>
+    <w:lsdException w:name="Table Colorful 1" w:semiHidden="1" w:unhideWhenUsed="1"/>
+    <w:lsdException w:name="Table Colorful 2" w:semiHidden="1" w:unhideWhenUsed="1"/>
+    <w:lsdException w:name="Table Colorful 3" w:semiHidden="1" w:unhideWhenUsed="1"/>
+    <w:lsdException w:name="Table Columns 1" w:semiHidden="1" w:unhideWhenUsed="1"/>
+    <w:lsdException w:name="Table Columns 2" w:semiHidden="1" w:unhideWhenUsed="1"/>
+    <w:lsdException w:name="Table Columns 3" w:semiHidden="1" w:unhideWhenUsed="1"/>
+    <w:lsdException w:name="Table Columns 4" w:semiHidden="1" w:unhideWhenUsed="1"/>
+    <w:lsdException w:name="Table Columns 5" w:semiHidden="1" w:unhideWhenUsed="1"/>
+    <w:lsdException w:name="Table Grid 1" w:semiHidden="1" w:unhideWhenUsed="1"/>
+    <w:lsdException w:name="Table Grid 2" w:semiHidden="1" w:unhideWhenUsed="1"/>
+    <w:lsdException w:name="Table Grid 3" w:semiHidden="1" w:unhideWhenUsed="1"/>
+    <w:lsdException w:name="Table Grid 4" w:semiHidden="1" w:unhideWhenUsed="1"/>
+    <w:lsdException w:name="Table Grid 5" w:semiHidden="1" w:unhideWhenUsed="1"/>
+    <w:lsdException w:name="Table Grid 6" w:semiHidden="1" w:unhideWhenUsed="1"/>
+    <w:lsdException w:name="Table Grid 7" w:semiHidden="1" w:unhideWhenUsed="1"/>
+    <w:lsdException w:name="Table Grid 8" w:semiHidden="1" w:unhideWhenUsed="1"/>
+    <w:lsdException w:name="Table List 1" w:semiHidden="1" w:unhideWhenUsed="1"/>
+    <w:lsdException w:name="Table List 2" w:semiHidden="1" w:unhideWhenUsed="1"/>
+    <w:lsdException w:name="Table List 3" w:semiHidden="1" w:unhideWhenUsed="1"/>
+    <w:lsdException w:name="Table List 4" w:semiHidden="1" w:unhideWhenUsed="1"/>
+    <w:lsdException w:name="Table List 5" w:semiHidden="1" w:unhideWhenUsed="1"/>
+    <w:lsdException w:name="Table List 6" w:semiHidden="1" w:unhideWhenUsed="1"/>
+    <w:lsdException w:name="Table List 7" w:semiHidden="1" w:unhideWhenUsed="1"/>
+    <w:lsdException w:name="Table List 8" w:semiHidden="1" w:unhideWhenUsed="1"/>
+    <w:lsdException w:name="Table 3D effects 1" w:semiHidden="1" w:unhideWhenUsed="1"/>
+    <w:lsdException w:name="Table 3D effects 2" w:semiHidden="1" w:unhideWhenUsed="1"/>
+    <w:lsdException w:name="Table 3D effects 3" w:semiHidden="1" w:unhideWhenUsed="1"/>
+    <w:lsdException w:name="Table Contemporary" w:semiHidden="1" w:unhideWhenUsed="1"/>
+    <w:lsdException w:name="Table Elegant" w:semiHidden="1" w:unhideWhenUsed="1"/>
+    <w:lsdException w:name="Table Professional" w:semiHidden="1" w:unhideWhenUsed="1"/>
+    <w:lsdException w:name="Table Subtle 1" w:semiHidden="1" w:unhideWhenUsed="1"/>
+    <w:lsdException w:name="Table Subtle 2" w:semiHidden="1" w:unhideWhenUsed="1"/>
+    <w:lsdException w:name="Table Web 1" w:semiHidden="1" w:unhideWhenUsed="1"/>
+    <w:lsdException w:name="Table Web 2" w:semiHidden="1" w:unhideWhenUsed="1"/>
+    <w:lsdException w:name="Table Web 3" w:semiHidden="1" w:unhideWhenUsed="1"/>
+    <w:lsdException w:name="Balloon Text" w:semiHidden="1" w:unhideWhenUsed="1"/>
+    <w:lsdException w:name="Table Grid" w:uiPriority="59"/>
+    <w:lsdException w:name="Table Theme" w:semiHidden="1" w:unhideWhenUsed="1"/>
+    <w:lsdException w:name="Placeholder Text" w:semiHidden="1"/>
+    <w:lsdException w:name="No Spacing" w:uiPriority="1" w:qFormat="1"/>
+    <w:lsdException w:name="Light Shading" w:uiPriority="60"/>
+    <w:lsdException w:name="Light List" w:uiPriority="61"/>
+    <w:lsdException w:name="Light Grid" w:uiPriority="62"/>
+    <w:lsdException w:name="Medium Shading 1" w:uiPriority="63"/>
+    <w:lsdException w:name="Medium Shading 2" w:uiPriority="64"/>
+    <w:lsdException w:name="Medium List 1" w:uiPriority="65"/>
+    <w:lsdException w:name="Medium List 2" w:uiPriority="66"/>
+    <w:lsdException w:name="Medium Grid 1" w:uiPriority="67"/>
+    <w:lsdException w:name="Medium Grid 2" w:uiPriority="68"/>
+    <w:lsdException w:name="Medium Grid 3" w:uiPriority="69"/>
+    <w:lsdException w:name="Dark List" w:uiPriority="70"/>
+    <w:lsdException w:name="Colorful Shading" w:uiPriority="71"/>
+    <w:lsdException w:name="Colorful List" w:uiPriority="72"/>
+    <w:lsdException w:name="Colorful Grid" w:uiPriority="73"/>
+    <w:lsdException w:name="Light Shading Accent 1" w:uiPriority="60"/>
+    <w:lsdException w:name="Light List Accent 1" w:uiPriority="61"/>
+    <w:lsdException w:name="Light Grid Accent 1" w:uiPriority="62"/>
+    <w:lsdException w:name="Medium Shading 1 Accent 1" w:uiPriority="63"/>
+    <w:lsdException w:name="Medium Shading 2 Accent 1" w:uiPriority="64"/>
+    <w:lsdException w:name="Medium List 1 Accent 1" w:uiPriority="65"/>
+    <w:lsdException w:name="Revision" w:semiHidden="1"/>
+    <w:lsdException w:name="List Paragraph" w:uiPriority="34" w:qFormat="1"/>
+    <w:lsdException w:name="Quote" w:uiPriority="29" w:qFormat="1"/>
+    <w:lsdException w:name="Intense Quote" w:uiPriority="30" w:qFormat="1"/>
+    <w:lsdException w:name="Medium List 2 Accent 1" w:uiPriority="66"/>
+    <w:lsdException w:name="Medium Grid 1 Accent 1" w:uiPriority="67"/>
+    <w:lsdException w:name="Medium Grid 2 Accent 1" w:uiPriority="68"/>
+    <w:lsdException w:name="Medium Grid 3 Accent 1" w:uiPriority="69"/>
+    <w:lsdException w:name="Dark List Accent 1" w:uiPriority="70"/>
+    <w:lsdException w:name="Colorful Shading Accent 1" w:uiPriority="71"/>
+    <w:lsdException w:name="Colorful List Accent 1" w:uiPriority="72"/>
+    <w:lsdException w:name="Colorful Grid Accent 1" w:uiPriority="73"/>
+    <w:lsdException w:name="Light Shading Accent 2" w:uiPriority="60"/>
+    <w:lsdException w:name="Light List Accent 2" w:uiPriority="61"/>
+    <w:lsdException w:name="Light Grid Accent 2" w:uiPriority="62"/>
+    <w:lsdException w:name="Medium Shading 1 Accent 2" w:uiPriority="63"/>
+    <w:lsdException w:name="Medium Shading 2 Accent 2" w:uiPriority="64"/>
+    <w:lsdException w:name="Medium List 1 Accent 2" w:uiPriority="65"/>
+    <w:lsdException w:name="Medium List 2 Accent 2" w:uiPriority="66"/>
+    <w:lsdException w:name="Medium Grid 1 Accent 2" w:uiPriority="67"/>
+    <w:lsdException w:name="Medium Grid 2 Accent 2" w:uiPriority="68"/>
+    <w:lsdException w:name="Medium Grid 3 Accent 2" w:uiPriority="69"/>
+    <w:lsdException w:name="Dark List Accent 2" w:uiPriority="70"/>
+    <w:lsdException w:name="Colorful Shading Accent 2" w:uiPriority="71"/>
+    <w:lsdException w:name="Colorful List Accent 2" w:uiPriority="72"/>
+    <w:lsdException w:name="Colorful Grid Accent 2" w:uiPriority="73"/>
+    <w:lsdException w:name="Light Shading Accent 3" w:uiPriority="60"/>
+    <w:lsdException w:name="Light List Accent 3" w:uiPriority="61"/>
+    <w:lsdException w:name="Light Grid Accent 3" w:uiPriority="62"/>
+    <w:lsdException w:name="Medium Shading 1 Accent 3" w:uiPriority="63"/>
+    <w:lsdException w:name="Medium Shading 2 Accent 3" w:uiPriority="64"/>
+    <w:lsdException w:name="Medium List 1 Accent 3" w:uiPriority="65"/>
+    <w:lsdException w:name="Medium List 2 Accent 3" w:uiPriority="66"/>
+    <w:lsdException w:name="Medium Grid 1 Accent 3" w:uiPriority="67"/>
+    <w:lsdException w:name="Medium Grid 2 Accent 3" w:uiPriority="68"/>
+    <w:lsdException w:name="Medium Grid 3 Accent 3" w:uiPriority="69"/>
+    <w:lsdException w:name="Dark List Accent 3" w:uiPriority="70"/>
+    <w:lsdException w:name="Colorful Shading Accent 3" w:uiPriority="71"/>
+    <w:lsdException w:name="Colorful List Accent 3" w:uiPriority="72"/>
+    <w:lsdException w:name="Colorful Grid Accent 3" w:uiPriority="73"/>
+    <w:lsdException w:name="Light Shading Accent 4" w:uiPriority="60"/>
+    <w:lsdException w:name="Light List Accent 4" w:uiPriority="61"/>
+    <w:lsdException w:name="Light Grid Accent 4" w:uiPriority="62"/>
+    <w:lsdException w:name="Medium Shading 1 Accent 4" w:uiPriority="63"/>
+    <w:lsdException w:name="Medium Shading 2 Accent 4" w:uiPriority="64"/>
+    <w:lsdException w:name="Medium List 1 Accent 4" w:uiPriority="65"/>
+    <w:lsdException w:name="Medium List 2 Accent 4" w:uiPriority="66"/>
+    <w:lsdException w:name="Medium Grid 1 Accent 4" w:uiPriority="67"/>
+    <w:lsdException w:name="Medium Grid 2 Accent 4" w:uiPriority="68"/>
+    <w:lsdException w:name="Medium Grid 3 Accent 4" w:uiPriority="69"/>
+    <w:lsdException w:name="Dark List Accent 4" w:uiPriority="70"/>
+    <w:lsdException w:name="Colorful Shading Accent 4" w:uiPriority="71"/>
+    <w:lsdException w:name="Colorful List Accent 4" w:uiPriority="72"/>
+    <w:lsdException w:name="Colorful Grid Accent 4" w:uiPriority="73"/>
+    <w:lsdException w:name="Light Shading Accent 5" w:uiPriority="60"/>
+    <w:lsdException w:name="Light List Accent 5" w:uiPriority="61"/>
+    <w:lsdException w:name="Light Grid Accent 5" w:uiPriority="62"/>
+    <w:lsdException w:name="Medium Shading 1 Accent 5" w:uiPriority="63"/>
+    <w:lsdException w:name="Medium Shading 2 Accent 5" w:uiPriority="64"/>
+    <w:lsdException w:name="Medium List 1 Accent 5" w:uiPriority="65"/>
+    <w:lsdException w:name="Medium List 2 Accent 5" w:uiPriority="66"/>
+    <w:lsdException w:name="Medium Grid 1 Accent 5" w:uiPriority="67"/>
+    <w:lsdException w:name="Medium Grid 2 Accent 5" w:uiPriority="68"/>
+    <w:lsdException w:name="Medium Grid 3 Accent 5" w:uiPriority="69"/>
+    <w:lsdException w:name="Dark List Accent 5" w:uiPriority="70"/>
+    <w:lsdException w:name="Colorful Shading Accent 5" w:uiPriority="71"/>
+    <w:lsdException w:name="Colorful List Accent 5" w:uiPriority="72"/>
+    <w:lsdException w:name="Colorful Grid Accent 5" w:uiPriority="73"/>
+    <w:lsdException w:name="Light Shading Accent 6" w:uiPriority="60"/>
+    <w:lsdException w:name="Light List Accent 6" w:uiPriority="61"/>
+    <w:lsdException w:name="Light Grid Accent 6" w:uiPriority="62"/>
+    <w:lsdException w:name="Medium Shading 1 Accent 6" w:uiPriority="63"/>
+    <w:lsdException w:name="Medium Shading 2 Accent 6" w:uiPriority="64"/>
+    <w:lsdException w:name="Medium List 1 Accent 6" w:uiPriority="65"/>
+    <w:lsdException w:name="Medium List 2 Accent 6" w:uiPriority="66"/>
+    <w:lsdException w:name="Medium Grid 1 Accent 6" w:uiPriority="67"/>
+    <w:lsdException w:name="Medium Grid 2 Accent 6" w:uiPriority="68"/>
+    <w:lsdException w:name="Medium Grid 3 Accent 6" w:uiPriority="69"/>
+    <w:lsdException w:name="Dark List Accent 6" w:uiPriority="70"/>
+    <w:lsdException w:name="Colorful Shading Accent 6" w:uiPriority="71"/>
+    <w:lsdException w:name="Colorful List Accent 6" w:uiPriority="72"/>
+    <w:lsdException w:name="Colorful Grid Accent 6" w:uiPriority="73"/>
+    <w:lsdException w:name="Subtle Emphasis" w:uiPriority="19" w:qFormat="1"/>
+    <w:lsdException w:name="Intense Emphasis" w:uiPriority="21" w:qFormat="1"/>
+    <w:lsdException w:name="Subtle Reference" w:uiPriority="31" w:qFormat="1"/>
+    <w:lsdException w:name="Intense Reference" w:uiPriority="32" w:qFormat="1"/>
+    <w:lsdException w:name="Book Title" w:uiPriority="33" w:qFormat="1"/>
+    <w:lsdException w:name="Bibliography" w:semiHidden="1" w:uiPriority="37" w:unhideWhenUsed="1"/>
+    <w:lsdException w:name="TOC Heading" w:semiHidden="1" w:uiPriority="39" w:unhideWhenUsed="1" w:qFormat="1"/>
+    <w:lsdException w:name="Plain Table 1" w:uiPriority="41"/>
+    <w:lsdException w:name="Plain Table 2" w:uiPriority="42"/>
+    <w:lsdException w:name="Plain Table 3" w:uiPriority="43"/>
+    <w:lsdException w:name="Plain Table 4" w:uiPriority="44"/>
+    <w:lsdException w:name="Plain Table 5" w:uiPriority="45"/>
+    <w:lsdException w:name="Grid Table Light" w:uiPriority="40"/>
+    <w:lsdException w:name="Grid Table 1 Light" w:uiPriority="46"/>
+    <w:lsdException w:name="Grid Table 2" w:uiPriority="47"/>
+    <w:lsdException w:name="Grid Table 3" w:uiPriority="48"/>
+    <w:lsdException w:name="Grid Table 4" w:uiPriority="49"/>
+    <w:lsdException w:name="Grid Table 5 Dark" w:uiPriority="50"/>
+    <w:lsdException w:name="Grid Table 6 Colorful" w:uiPriority="51"/>
+    <w:lsdException w:name="Grid Table 7 Colorful" w:uiPriority="52"/>
+    <w:lsdException w:name="Grid Table 1 Light Accent 1" w:uiPriority="46"/>
+    <w:lsdException w:name="Grid Table 2 Accent 1" w:uiPriority="47"/>
+    <w:lsdException w:name="Grid Table 3 Accent 1" w:uiPriority="48"/>
+    <w:lsdException w:name="Grid Table 4 Accent 1" w:uiPriority="49"/>
+    <w:lsdException w:name="Grid Table 5 Dark Accent 1" w:uiPriority="50"/>
+    <w:lsdException w:name="Grid Table 6 Colorful Accent 1" w:uiPriority="51"/>
+    <w:lsdException w:name="Grid Table 7 Colorful Accent 1" w:uiPriority="52"/>
+    <w:lsdException w:name="Grid Table 1 Light Accent 2" w:uiPriority="46"/>
+    <w:lsdException w:name="Grid Table 2 Accent 2" w:uiPriority="47"/>
+    <w:lsdException w:name="Grid Table 3 Accent 2" w:uiPriority="48"/>
+    <w:lsdException w:name="Grid Table 4 Accent 2" w:uiPriority="49"/>
+    <w:lsdException w:name="Grid Table 5 Dark Accent 2" w:uiPriority="50"/>
+    <w:lsdException w:name="Grid Table 6 Colorful Accent 2" w:uiPriority="51"/>
+    <w:lsdException w:name="Grid Table 7 Colorful Accent 2" w:uiPriority="52"/>
+    <w:lsdException w:name="Grid Table 1 Light Accent 3" w:uiPriority="46"/>
+    <w:lsdException w:name="Grid Table 2 Accent 3" w:uiPriority="47"/>
+    <w:lsdException w:name="Grid Table 3 Accent 3" w:uiPriority="48"/>
+    <w:lsdException w:name="Grid Table 4 Accent 3" w:uiPriority="49"/>
+    <w:lsdException w:name="Grid Table 5 Dark Accent 3" w:uiPriority="50"/>
+    <w:lsdException w:name="Grid Table 6 Colorful Accent 3" w:uiPriority="51"/>
+    <w:lsdException w:name="Grid Table 7 Colorful Accent 3" w:uiPriority="52"/>
+    <w:lsdException w:name="Grid Table 1 Light Accent 4" w:uiPriority="46"/>
+    <w:lsdException w:name="Grid Table 2 Accent 4" w:uiPriority="47"/>
+    <w:lsdException w:name="Grid Table 3 Accent 4" w:uiPriority="48"/>
+    <w:lsdException w:name="Grid Table 4 Accent 4" w:uiPriority="49"/>
+    <w:lsdException w:name="Grid Table 5 Dark Accent 4" w:uiPriority="50"/>
+    <w:lsdException w:name="Grid Table 6 Colorful Accent 4" w:uiPriority="51"/>
+    <w:lsdException w:name="Grid Table 7 Colorful Accent 4" w:uiPriority="52"/>
+    <w:lsdException w:name="Grid Table 1 Light Accent 5" w:uiPriority="46"/>
+    <w:lsdException w:name="Grid Table 2 Accent 5" w:uiPriority="47"/>
+    <w:lsdException w:name="Grid Table 3 Accent 5" w:uiPriority="48"/>
+    <w:lsdException w:name="Grid Table 4 Accent 5" w:uiPriority="49"/>
+    <w:lsdException w:name="Grid Table 5 Dark Accent 5" w:uiPriority="50"/>
+    <w:lsdException w:name="Grid Table 6 Colorful Accent 5" w:uiPriority="51"/>
+    <w:lsdException w:name="Grid Table 7 Colorful Accent 5" w:uiPriority="52"/>
+    <w:lsdException w:name="Grid Table 1 Light Accent 6" w:uiPriority="46"/>
+    <w:lsdException w:name="Grid Table 2 Accent 6" w:uiPriority="47"/>
+    <w:lsdException w:name="Grid Table 3 Accent 6" w:uiPriority="48"/>
+    <w:lsdException w:name="Grid Table 4 Accent 6" w:uiPriority="49"/>
+    <w:lsdException w:name="Grid Table 5 Dark Accent 6" w:uiPriority="50"/>
+    <w:lsdException w:name="Grid Table 6 Colorful Accent 6" w:uiPriority="51"/>
+    <w:lsdException w:name="Grid Table 7 Colorful Accent 6" w:uiPriority="52"/>
+    <w:lsdException w:name="List Table 1 Light" w:uiPriority="46"/>
+    <w:lsdException w:name="List Table 2" w:uiPriority="47"/>
+    <w:lsdException w:name="List Table 3" w:uiPriority="48"/>
+    <w:lsdException w:name="List Table 4" w:uiPriority="49"/>
+    <w:lsdException w:name="List Table 5 Dark" w:uiPriority="50"/>
+    <w:lsdException w:name="List Table 6 Colorful" w:uiPriority="51"/>
+    <w:lsdException w:name="List Table 7 Colorful" w:uiPriority="52"/>
+    <w:lsdException w:name="List Table 1 Light Accent 1" w:uiPriority="46"/>
+    <w:lsdException w:name="List Table 2 Accent 1" w:uiPriority="47"/>
+    <w:lsdException w:name="List Table 3 Accent 1" w:uiPriority="48"/>
+    <w:lsdException w:name="List Table 4 Accent 1" w:uiPriority="49"/>
+    <w:lsdException w:name="List Table 5 Dark Accent 1" w:uiPriority="50"/>
+    <w:lsdException w:name="List Table 6 Colorful Accent 1" w:uiPriority="51"/>
+    <w:lsdException w:name="List Table 7 Colorful Accent 1" w:uiPriority="52"/>
+    <w:lsdException w:name="List Table 1 Light Accent 2" w:uiPriority="46"/>
+    <w:lsdException w:name="List Table 2 Accent 2" w:uiPriority="47"/>
+    <w:lsdException w:name="List Table 3 Accent 2" w:uiPriority="48"/>
+    <w:lsdException w:name="List Table 4 Accent 2" w:uiPriority="49"/>
+    <w:lsdException w:name="List Table 5 Dark Accent 2" w:uiPriority="50"/>
+    <w:lsdException w:name="List Table 6 Colorful Accent 2" w:uiPriority="51"/>
+    <w:lsdException w:name="List Table 7 Colorful Accent 2" w:uiPriority="52"/>
+    <w:lsdException w:name="List Table 1 Light Accent 3" w:uiPriority="46"/>
+    <w:lsdException w:name="List Table 2 Accent 3" w:uiPriority="47"/>
+    <w:lsdException w:name="List Table 3 Accent 3" w:uiPriority="48"/>
+    <w:lsdException w:name="List Table 4 Accent 3" w:uiPriority="49"/>
+    <w:lsdException w:name="List Table 5 Dark Accent 3" w:uiPriority="50"/>
+    <w:lsdException w:name="List Table 6 Colorful Accent 3" w:uiPriority="51"/>
+    <w:lsdException w:name="List Table 7 Colorful Accent 3" w:uiPriority="52"/>
+    <w:lsdException w:name="List Table 1 Light Accent 4" w:uiPriority="46"/>
+    <w:lsdException w:name="List Table 2 Accent 4" w:uiPriority="47"/>
+    <w:lsdException w:name="List Table 3 Accent 4" w:uiPriority="48"/>
+    <w:lsdException w:name="List Table 4 Accent 4" w:uiPriority="49"/>
+    <w:lsdException w:name="List Table 5 Dark Accent 4" w:uiPriority="50"/>
+    <w:lsdException w:name="List Table 6 Colorful Accent 4" w:uiPriority="51"/>
+    <w:lsdException w:name="List Table 7 Colorful Accent 4" w:uiPriority="52"/>
+    <w:lsdException w:name="List Table 1 Light Accent 5" w:uiPriority="46"/>
+    <w:lsdException w:name="List Table 2 Accent 5" w:uiPriority="47"/>
+    <w:lsdException w:name="List Table 3 Accent 5" w:uiPriority="48"/>
+    <w:lsdException w:name="List Table 4 Accent 5" w:uiPriority="49"/>
+    <w:lsdException w:name="List Table 5 Dark Accent 5" w:uiPriority="50"/>
+    <w:lsdException w:name="List Table 6 Colorful Accent 5" w:uiPriority="51"/>
+    <w:lsdException w:name="List Table 7 Colorful Accent 5" w:uiPriority="52"/>
+    <w:lsdException w:name="List Table 1 Light Accent 6" w:uiPriority="46"/>
+    <w:lsdException w:name="List Table 2 Accent 6" w:uiPriority="47"/>
+    <w:lsdException w:name="List Table 3 Accent 6" w:uiPriority="48"/>
+    <w:lsdException w:name="List Table 4 Accent 6" w:uiPriority="49"/>
+    <w:lsdException w:name="List Table 5 Dark Accent 6" w:uiPriority="50"/>
+    <w:lsdException w:name="List Table 6 Colorful Accent 6" w:uiPriority="51"/>
+    <w:lsdException w:name="List Table 7 Colorful Accent 6" w:uiPriority="52"/>
   </w:latentStyles>
   <w:style w:type="paragraph" w:default="1" w:styleId="Normal">
     <w:name w:val="Normal"/>
@@ -3244,444 +3778,37 @@
     <w:uiPriority w:val="99"/>
     <w:rsid w:val="00866E8A"/>
   </w:style>
-</w:styles>
-</file>
-
-<file path=word/stylesWithEffects.xml><?xml version="1.0" encoding="utf-8"?>
-<w:styles xmlns:wpc="http://schemas.microsoft.com/office/word/2010/wordprocessingCanvas" xmlns:mc="http://schemas.openxmlformats.org/markup-compatibility/2006" xmlns:o="urn:schemas-microsoft-com:office:office" xmlns:r="http://schemas.openxmlformats.org/officeDocument/2006/relationships" xmlns:m="http://schemas.openxmlformats.org/officeDocument/2006/math" xmlns:v="urn:schemas-microsoft-com:vml" xmlns:wp14="http://schemas.microsoft.com/office/word/2010/wordprocessingDrawing" xmlns:wp="http://schemas.openxmlformats.org/drawingml/2006/wordprocessingDrawing" xmlns:w10="urn:schemas-microsoft-com:office:word" xmlns:w="http://schemas.openxmlformats.org/wordprocessingml/2006/main" xmlns:w14="http://schemas.microsoft.com/office/word/2010/wordml" xmlns:wpg="http://schemas.microsoft.com/office/word/2010/wordprocessingGroup" xmlns:wpi="http://schemas.microsoft.com/office/word/2010/wordprocessingInk" xmlns:wne="http://schemas.microsoft.com/office/word/2006/wordml" xmlns:wps="http://schemas.microsoft.com/office/word/2010/wordprocessingShape" mc:Ignorable="w14 wp14">
-  <w:docDefaults>
-    <w:rPrDefault>
-      <w:rPr>
-        <w:rFonts w:asciiTheme="minorHAnsi" w:eastAsiaTheme="minorHAnsi" w:hAnsiTheme="minorHAnsi" w:cstheme="minorBidi"/>
-        <w:sz w:val="22"/>
-        <w:szCs w:val="22"/>
-        <w:lang w:val="en-GB" w:eastAsia="en-US" w:bidi="ar-SA"/>
-      </w:rPr>
-    </w:rPrDefault>
-    <w:pPrDefault>
-      <w:pPr>
-        <w:spacing w:after="200" w:line="276" w:lineRule="auto"/>
-      </w:pPr>
-    </w:pPrDefault>
-  </w:docDefaults>
-  <w:latentStyles w:defLockedState="0" w:defUIPriority="99" w:defSemiHidden="1" w:defUnhideWhenUsed="1" w:defQFormat="0" w:count="267">
-    <w:lsdException w:name="Normal" w:semiHidden="0" w:uiPriority="0" w:unhideWhenUsed="0" w:qFormat="1"/>
-    <w:lsdException w:name="heading 1" w:semiHidden="0" w:uiPriority="9" w:unhideWhenUsed="0" w:qFormat="1"/>
-    <w:lsdException w:name="heading 2" w:uiPriority="9" w:qFormat="1"/>
-    <w:lsdException w:name="heading 3" w:uiPriority="9" w:qFormat="1"/>
-    <w:lsdException w:name="heading 4" w:uiPriority="9" w:qFormat="1"/>
-    <w:lsdException w:name="heading 5" w:uiPriority="9" w:qFormat="1"/>
-    <w:lsdException w:name="heading 6" w:uiPriority="9" w:qFormat="1"/>
-    <w:lsdException w:name="heading 7" w:uiPriority="9" w:qFormat="1"/>
-    <w:lsdException w:name="heading 8" w:uiPriority="9" w:qFormat="1"/>
-    <w:lsdException w:name="heading 9" w:uiPriority="9" w:qFormat="1"/>
-    <w:lsdException w:name="toc 1" w:uiPriority="39"/>
-    <w:lsdException w:name="toc 2" w:uiPriority="39"/>
-    <w:lsdException w:name="toc 3" w:uiPriority="39"/>
-    <w:lsdException w:name="toc 4" w:uiPriority="39"/>
-    <w:lsdException w:name="toc 5" w:uiPriority="39"/>
-    <w:lsdException w:name="toc 6" w:uiPriority="39"/>
-    <w:lsdException w:name="toc 7" w:uiPriority="39"/>
-    <w:lsdException w:name="toc 8" w:uiPriority="39"/>
-    <w:lsdException w:name="toc 9" w:uiPriority="39"/>
-    <w:lsdException w:name="caption" w:uiPriority="35" w:qFormat="1"/>
-    <w:lsdException w:name="Title" w:semiHidden="0" w:uiPriority="10" w:unhideWhenUsed="0" w:qFormat="1"/>
-    <w:lsdException w:name="Default Paragraph Font" w:uiPriority="1"/>
-    <w:lsdException w:name="Subtitle" w:semiHidden="0" w:uiPriority="11" w:unhideWhenUsed="0" w:qFormat="1"/>
-    <w:lsdException w:name="Strong" w:semiHidden="0" w:uiPriority="22" w:unhideWhenUsed="0" w:qFormat="1"/>
-    <w:lsdException w:name="Emphasis" w:semiHidden="0" w:uiPriority="20" w:unhideWhenUsed="0" w:qFormat="1"/>
-    <w:lsdException w:name="Table Grid" w:semiHidden="0" w:uiPriority="59" w:unhideWhenUsed="0"/>
-    <w:lsdException w:name="Placeholder Text" w:unhideWhenUsed="0"/>
-    <w:lsdException w:name="No Spacing" w:semiHidden="0" w:uiPriority="1" w:unhideWhenUsed="0" w:qFormat="1"/>
-    <w:lsdException w:name="Light Shading" w:semiHidden="0" w:uiPriority="60" w:unhideWhenUsed="0"/>
-    <w:lsdException w:name="Light List" w:semiHidden="0" w:uiPriority="61" w:unhideWhenUsed="0"/>
-    <w:lsdException w:name="Light Grid" w:semiHidden="0" w:uiPriority="62" w:unhideWhenUsed="0"/>
-    <w:lsdException w:name="Medium Shading 1" w:semiHidden="0" w:uiPriority="63" w:unhideWhenUsed="0"/>
-    <w:lsdException w:name="Medium Shading 2" w:semiHidden="0" w:uiPriority="64" w:unhideWhenUsed="0"/>
-    <w:lsdException w:name="Medium List 1" w:semiHidden="0" w:uiPriority="65" w:unhideWhenUsed="0"/>
-    <w:lsdException w:name="Medium List 2" w:semiHidden="0" w:uiPriority="66" w:unhideWhenUsed="0"/>
-    <w:lsdException w:name="Medium Grid 1" w:semiHidden="0" w:uiPriority="67" w:unhideWhenUsed="0"/>
-    <w:lsdException w:name="Medium Grid 2" w:semiHidden="0" w:uiPriority="68" w:unhideWhenUsed="0"/>
-    <w:lsdException w:name="Medium Grid 3" w:semiHidden="0" w:uiPriority="69" w:unhideWhenUsed="0"/>
-    <w:lsdException w:name="Dark List" w:semiHidden="0" w:uiPriority="70" w:unhideWhenUsed="0"/>
-    <w:lsdException w:name="Colorful Shading" w:semiHidden="0" w:uiPriority="71" w:unhideWhenUsed="0"/>
-    <w:lsdException w:name="Colorful List" w:semiHidden="0" w:uiPriority="72" w:unhideWhenUsed="0"/>
-    <w:lsdException w:name="Colorful Grid" w:semiHidden="0" w:uiPriority="73" w:unhideWhenUsed="0"/>
-    <w:lsdException w:name="Light Shading Accent 1" w:semiHidden="0" w:uiPriority="60" w:unhideWhenUsed="0"/>
-    <w:lsdException w:name="Light List Accent 1" w:semiHidden="0" w:uiPriority="61" w:unhideWhenUsed="0"/>
-    <w:lsdException w:name="Light Grid Accent 1" w:semiHidden="0" w:uiPriority="62" w:unhideWhenUsed="0"/>
-    <w:lsdException w:name="Medium Shading 1 Accent 1" w:semiHidden="0" w:uiPriority="63" w:unhideWhenUsed="0"/>
-    <w:lsdException w:name="Medium Shading 2 Accent 1" w:semiHidden="0" w:uiPriority="64" w:unhideWhenUsed="0"/>
-    <w:lsdException w:name="Medium List 1 Accent 1" w:semiHidden="0" w:uiPriority="65" w:unhideWhenUsed="0"/>
-    <w:lsdException w:name="Revision" w:unhideWhenUsed="0"/>
-    <w:lsdException w:name="List Paragraph" w:semiHidden="0" w:uiPriority="34" w:unhideWhenUsed="0" w:qFormat="1"/>
-    <w:lsdException w:name="Quote" w:semiHidden="0" w:uiPriority="29" w:unhideWhenUsed="0" w:qFormat="1"/>
-    <w:lsdException w:name="Intense Quote" w:semiHidden="0" w:uiPriority="30" w:unhideWhenUsed="0" w:qFormat="1"/>
-    <w:lsdException w:name="Medium List 2 Accent 1" w:semiHidden="0" w:uiPriority="66" w:unhideWhenUsed="0"/>
-    <w:lsdException w:name="Medium Grid 1 Accent 1" w:semiHidden="0" w:uiPriority="67" w:unhideWhenUsed="0"/>
-    <w:lsdException w:name="Medium Grid 2 Accent 1" w:semiHidden="0" w:uiPriority="68" w:unhideWhenUsed="0"/>
-    <w:lsdException w:name="Medium Grid 3 Accent 1" w:semiHidden="0" w:uiPriority="69" w:unhideWhenUsed="0"/>
-    <w:lsdException w:name="Dark List Accent 1" w:semiHidden="0" w:uiPriority="70" w:unhideWhenUsed="0"/>
-    <w:lsdException w:name="Colorful Shading Accent 1" w:semiHidden="0" w:uiPriority="71" w:unhideWhenUsed="0"/>
-    <w:lsdException w:name="Colorful List Accent 1" w:semiHidden="0" w:uiPriority="72" w:unhideWhenUsed="0"/>
-    <w:lsdException w:name="Colorful Grid Accent 1" w:semiHidden="0" w:uiPriority="73" w:unhideWhenUsed="0"/>
-    <w:lsdException w:name="Light Shading Accent 2" w:semiHidden="0" w:uiPriority="60" w:unhideWhenUsed="0"/>
-    <w:lsdException w:name="Light List Accent 2" w:semiHidden="0" w:uiPriority="61" w:unhideWhenUsed="0"/>
-    <w:lsdException w:name="Light Grid Accent 2" w:semiHidden="0" w:uiPriority="62" w:unhideWhenUsed="0"/>
-    <w:lsdException w:name="Medium Shading 1 Accent 2" w:semiHidden="0" w:uiPriority="63" w:unhideWhenUsed="0"/>
-    <w:lsdException w:name="Medium Shading 2 Accent 2" w:semiHidden="0" w:uiPriority="64" w:unhideWhenUsed="0"/>
-    <w:lsdException w:name="Medium List 1 Accent 2" w:semiHidden="0" w:uiPriority="65" w:unhideWhenUsed="0"/>
-    <w:lsdException w:name="Medium List 2 Accent 2" w:semiHidden="0" w:uiPriority="66" w:unhideWhenUsed="0"/>
-    <w:lsdException w:name="Medium Grid 1 Accent 2" w:semiHidden="0" w:uiPriority="67" w:unhideWhenUsed="0"/>
-    <w:lsdException w:name="Medium Grid 2 Accent 2" w:semiHidden="0" w:uiPriority="68" w:unhideWhenUsed="0"/>
-    <w:lsdException w:name="Medium Grid 3 Accent 2" w:semiHidden="0" w:uiPriority="69" w:unhideWhenUsed="0"/>
-    <w:lsdException w:name="Dark List Accent 2" w:semiHidden="0" w:uiPriority="70" w:unhideWhenUsed="0"/>
-    <w:lsdException w:name="Colorful Shading Accent 2" w:semiHidden="0" w:uiPriority="71" w:unhideWhenUsed="0"/>
-    <w:lsdException w:name="Colorful List Accent 2" w:semiHidden="0" w:uiPriority="72" w:unhideWhenUsed="0"/>
-    <w:lsdException w:name="Colorful Grid Accent 2" w:semiHidden="0" w:uiPriority="73" w:unhideWhenUsed="0"/>
-    <w:lsdException w:name="Light Shading Accent 3" w:semiHidden="0" w:uiPriority="60" w:unhideWhenUsed="0"/>
-    <w:lsdException w:name="Light List Accent 3" w:semiHidden="0" w:uiPriority="61" w:unhideWhenUsed="0"/>
-    <w:lsdException w:name="Light Grid Accent 3" w:semiHidden="0" w:uiPriority="62" w:unhideWhenUsed="0"/>
-    <w:lsdException w:name="Medium Shading 1 Accent 3" w:semiHidden="0" w:uiPriority="63" w:unhideWhenUsed="0"/>
-    <w:lsdException w:name="Medium Shading 2 Accent 3" w:semiHidden="0" w:uiPriority="64" w:unhideWhenUsed="0"/>
-    <w:lsdException w:name="Medium List 1 Accent 3" w:semiHidden="0" w:uiPriority="65" w:unhideWhenUsed="0"/>
-    <w:lsdException w:name="Medium List 2 Accent 3" w:semiHidden="0" w:uiPriority="66" w:unhideWhenUsed="0"/>
-    <w:lsdException w:name="Medium Grid 1 Accent 3" w:semiHidden="0" w:uiPriority="67" w:unhideWhenUsed="0"/>
-    <w:lsdException w:name="Medium Grid 2 Accent 3" w:semiHidden="0" w:uiPriority="68" w:unhideWhenUsed="0"/>
-    <w:lsdException w:name="Medium Grid 3 Accent 3" w:semiHidden="0" w:uiPriority="69" w:unhideWhenUsed="0"/>
-    <w:lsdException w:name="Dark List Accent 3" w:semiHidden="0" w:uiPriority="70" w:unhideWhenUsed="0"/>
-    <w:lsdException w:name="Colorful Shading Accent 3" w:semiHidden="0" w:uiPriority="71" w:unhideWhenUsed="0"/>
-    <w:lsdException w:name="Colorful List Accent 3" w:semiHidden="0" w:uiPriority="72" w:unhideWhenUsed="0"/>
-    <w:lsdException w:name="Colorful Grid Accent 3" w:semiHidden="0" w:uiPriority="73" w:unhideWhenUsed="0"/>
-    <w:lsdException w:name="Light Shading Accent 4" w:semiHidden="0" w:uiPriority="60" w:unhideWhenUsed="0"/>
-    <w:lsdException w:name="Light List Accent 4" w:semiHidden="0" w:uiPriority="61" w:unhideWhenUsed="0"/>
-    <w:lsdException w:name="Light Grid Accent 4" w:semiHidden="0" w:uiPriority="62" w:unhideWhenUsed="0"/>
-    <w:lsdException w:name="Medium Shading 1 Accent 4" w:semiHidden="0" w:uiPriority="63" w:unhideWhenUsed="0"/>
-    <w:lsdException w:name="Medium Shading 2 Accent 4" w:semiHidden="0" w:uiPriority="64" w:unhideWhenUsed="0"/>
-    <w:lsdException w:name="Medium List 1 Accent 4" w:semiHidden="0" w:uiPriority="65" w:unhideWhenUsed="0"/>
-    <w:lsdException w:name="Medium List 2 Accent 4" w:semiHidden="0" w:uiPriority="66" w:unhideWhenUsed="0"/>
-    <w:lsdException w:name="Medium Grid 1 Accent 4" w:semiHidden="0" w:uiPriority="67" w:unhideWhenUsed="0"/>
-    <w:lsdException w:name="Medium Grid 2 Accent 4" w:semiHidden="0" w:uiPriority="68" w:unhideWhenUsed="0"/>
-    <w:lsdException w:name="Medium Grid 3 Accent 4" w:semiHidden="0" w:uiPriority="69" w:unhideWhenUsed="0"/>
-    <w:lsdException w:name="Dark List Accent 4" w:semiHidden="0" w:uiPriority="70" w:unhideWhenUsed="0"/>
-    <w:lsdException w:name="Colorful Shading Accent 4" w:semiHidden="0" w:uiPriority="71" w:unhideWhenUsed="0"/>
-    <w:lsdException w:name="Colorful List Accent 4" w:semiHidden="0" w:uiPriority="72" w:unhideWhenUsed="0"/>
-    <w:lsdException w:name="Colorful Grid Accent 4" w:semiHidden="0" w:uiPriority="73" w:unhideWhenUsed="0"/>
-    <w:lsdException w:name="Light Shading Accent 5" w:semiHidden="0" w:uiPriority="60" w:unhideWhenUsed="0"/>
-    <w:lsdException w:name="Light List Accent 5" w:semiHidden="0" w:uiPriority="61" w:unhideWhenUsed="0"/>
-    <w:lsdException w:name="Light Grid Accent 5" w:semiHidden="0" w:uiPriority="62" w:unhideWhenUsed="0"/>
-    <w:lsdException w:name="Medium Shading 1 Accent 5" w:semiHidden="0" w:uiPriority="63" w:unhideWhenUsed="0"/>
-    <w:lsdException w:name="Medium Shading 2 Accent 5" w:semiHidden="0" w:uiPriority="64" w:unhideWhenUsed="0"/>
-    <w:lsdException w:name="Medium List 1 Accent 5" w:semiHidden="0" w:uiPriority="65" w:unhideWhenUsed="0"/>
-    <w:lsdException w:name="Medium List 2 Accent 5" w:semiHidden="0" w:uiPriority="66" w:unhideWhenUsed="0"/>
-    <w:lsdException w:name="Medium Grid 1 Accent 5" w:semiHidden="0" w:uiPriority="67" w:unhideWhenUsed="0"/>
-    <w:lsdException w:name="Medium Grid 2 Accent 5" w:semiHidden="0" w:uiPriority="68" w:unhideWhenUsed="0"/>
-    <w:lsdException w:name="Medium Grid 3 Accent 5" w:semiHidden="0" w:uiPriority="69" w:unhideWhenUsed="0"/>
-    <w:lsdException w:name="Dark List Accent 5" w:semiHidden="0" w:uiPriority="70" w:unhideWhenUsed="0"/>
-    <w:lsdException w:name="Colorful Shading Accent 5" w:semiHidden="0" w:uiPriority="71" w:unhideWhenUsed="0"/>
-    <w:lsdException w:name="Colorful List Accent 5" w:semiHidden="0" w:uiPriority="72" w:unhideWhenUsed="0"/>
-    <w:lsdException w:name="Colorful Grid Accent 5" w:semiHidden="0" w:uiPriority="73" w:unhideWhenUsed="0"/>
-    <w:lsdException w:name="Light Shading Accent 6" w:semiHidden="0" w:uiPriority="60" w:unhideWhenUsed="0"/>
-    <w:lsdException w:name="Light List Accent 6" w:semiHidden="0" w:uiPriority="61" w:unhideWhenUsed="0"/>
-    <w:lsdException w:name="Light Grid Accent 6" w:semiHidden="0" w:uiPriority="62" w:unhideWhenUsed="0"/>
-    <w:lsdException w:name="Medium Shading 1 Accent 6" w:semiHidden="0" w:uiPriority="63" w:unhideWhenUsed="0"/>
-    <w:lsdException w:name="Medium Shading 2 Accent 6" w:semiHidden="0" w:uiPriority="64" w:unhideWhenUsed="0"/>
-    <w:lsdException w:name="Medium List 1 Accent 6" w:semiHidden="0" w:uiPriority="65" w:unhideWhenUsed="0"/>
-    <w:lsdException w:name="Medium List 2 Accent 6" w:semiHidden="0" w:uiPriority="66" w:unhideWhenUsed="0"/>
-    <w:lsdException w:name="Medium Grid 1 Accent 6" w:semiHidden="0" w:uiPriority="67" w:unhideWhenUsed="0"/>
-    <w:lsdException w:name="Medium Grid 2 Accent 6" w:semiHidden="0" w:uiPriority="68" w:unhideWhenUsed="0"/>
-    <w:lsdException w:name="Medium Grid 3 Accent 6" w:semiHidden="0" w:uiPriority="69" w:unhideWhenUsed="0"/>
-    <w:lsdException w:name="Dark List Accent 6" w:semiHidden="0" w:uiPriority="70" w:unhideWhenUsed="0"/>
-    <w:lsdException w:name="Colorful Shading Accent 6" w:semiHidden="0" w:uiPriority="71" w:unhideWhenUsed="0"/>
-    <w:lsdException w:name="Colorful List Accent 6" w:semiHidden="0" w:uiPriority="72" w:unhideWhenUsed="0"/>
-    <w:lsdException w:name="Colorful Grid Accent 6" w:semiHidden="0" w:uiPriority="73" w:unhideWhenUsed="0"/>
-    <w:lsdException w:name="Subtle Emphasis" w:semiHidden="0" w:uiPriority="19" w:unhideWhenUsed="0" w:qFormat="1"/>
-    <w:lsdException w:name="Intense Emphasis" w:semiHidden="0" w:uiPriority="21" w:unhideWhenUsed="0" w:qFormat="1"/>
-    <w:lsdException w:name="Subtle Reference" w:semiHidden="0" w:uiPriority="31" w:unhideWhenUsed="0" w:qFormat="1"/>
-    <w:lsdException w:name="Intense Reference" w:semiHidden="0" w:uiPriority="32" w:unhideWhenUsed="0" w:qFormat="1"/>
-    <w:lsdException w:name="Book Title" w:semiHidden="0" w:uiPriority="33" w:unhideWhenUsed="0" w:qFormat="1"/>
-    <w:lsdException w:name="Bibliography" w:uiPriority="37"/>
-    <w:lsdException w:name="TOC Heading" w:uiPriority="39" w:qFormat="1"/>
-  </w:latentStyles>
-  <w:style w:type="paragraph" w:default="1" w:styleId="Normal">
-    <w:name w:val="Normal"/>
-    <w:qFormat/>
-  </w:style>
-  <w:style w:type="paragraph" w:styleId="Heading1">
-    <w:name w:val="heading 1"/>
+  <w:style w:type="paragraph" w:styleId="Subtitle">
+    <w:name w:val="Subtitle"/>
     <w:basedOn w:val="Normal"/>
     <w:next w:val="Normal"/>
-    <w:link w:val="Heading1Char"/>
-    <w:uiPriority w:val="9"/>
+    <w:link w:val="SubtitleChar"/>
+    <w:uiPriority w:val="11"/>
     <w:qFormat/>
-    <w:rsid w:val="00C62307"/>
+    <w:rsid w:val="00116054"/>
     <w:pPr>
-      <w:keepNext/>
-      <w:keepLines/>
-      <w:spacing w:before="480" w:after="0" w:line="240" w:lineRule="auto"/>
-      <w:outlineLvl w:val="0"/>
-    </w:pPr>
-    <w:rPr>
-      <w:rFonts w:asciiTheme="majorHAnsi" w:eastAsiaTheme="majorEastAsia" w:hAnsiTheme="majorHAnsi" w:cstheme="majorBidi"/>
-      <w:b/>
-      <w:bCs/>
-      <w:color w:val="345A8A" w:themeColor="accent1" w:themeShade="B5"/>
-      <w:sz w:val="32"/>
-      <w:szCs w:val="32"/>
-      <w:lang w:val="en-US"/>
-    </w:rPr>
-  </w:style>
-  <w:style w:type="paragraph" w:styleId="Heading2">
-    <w:name w:val="heading 2"/>
-    <w:basedOn w:val="Normal"/>
-    <w:next w:val="Normal"/>
-    <w:link w:val="Heading2Char"/>
-    <w:uiPriority w:val="9"/>
-    <w:unhideWhenUsed/>
-    <w:qFormat/>
-    <w:rsid w:val="00C62307"/>
-    <w:pPr>
-      <w:keepNext/>
-      <w:keepLines/>
-      <w:spacing w:before="200" w:after="0" w:line="240" w:lineRule="auto"/>
-      <w:outlineLvl w:val="1"/>
-    </w:pPr>
-    <w:rPr>
-      <w:rFonts w:asciiTheme="majorHAnsi" w:eastAsiaTheme="majorEastAsia" w:hAnsiTheme="majorHAnsi" w:cstheme="majorBidi"/>
-      <w:b/>
-      <w:bCs/>
-      <w:color w:val="4F81BD" w:themeColor="accent1"/>
-      <w:sz w:val="26"/>
-      <w:szCs w:val="26"/>
-      <w:lang w:val="en-US"/>
-    </w:rPr>
-  </w:style>
-  <w:style w:type="character" w:default="1" w:styleId="DefaultParagraphFont">
-    <w:name w:val="Default Paragraph Font"/>
-    <w:uiPriority w:val="1"/>
-    <w:semiHidden/>
-    <w:unhideWhenUsed/>
-  </w:style>
-  <w:style w:type="table" w:default="1" w:styleId="TableNormal">
-    <w:name w:val="Normal Table"/>
-    <w:uiPriority w:val="99"/>
-    <w:semiHidden/>
-    <w:unhideWhenUsed/>
-    <w:tblPr>
-      <w:tblInd w:w="0" w:type="dxa"/>
-      <w:tblCellMar>
-        <w:top w:w="0" w:type="dxa"/>
-        <w:left w:w="108" w:type="dxa"/>
-        <w:bottom w:w="0" w:type="dxa"/>
-        <w:right w:w="108" w:type="dxa"/>
-      </w:tblCellMar>
-    </w:tblPr>
-  </w:style>
-  <w:style w:type="numbering" w:default="1" w:styleId="NoList">
-    <w:name w:val="No List"/>
-    <w:uiPriority w:val="99"/>
-    <w:semiHidden/>
-    <w:unhideWhenUsed/>
-  </w:style>
-  <w:style w:type="paragraph" w:styleId="NoSpacing">
-    <w:name w:val="No Spacing"/>
-    <w:link w:val="NoSpacingChar"/>
-    <w:uiPriority w:val="1"/>
-    <w:qFormat/>
-    <w:rsid w:val="000B75E6"/>
-    <w:pPr>
-      <w:spacing w:after="0" w:line="240" w:lineRule="auto"/>
+      <w:numPr>
+        <w:ilvl w:val="1"/>
+      </w:numPr>
+      <w:spacing w:after="160"/>
     </w:pPr>
     <w:rPr>
       <w:rFonts w:eastAsiaTheme="minorEastAsia"/>
-      <w:lang w:val="en-US" w:eastAsia="ja-JP"/>
+      <w:color w:val="5A5A5A" w:themeColor="text1" w:themeTint="A5"/>
+      <w:spacing w:val="15"/>
     </w:rPr>
   </w:style>
-  <w:style w:type="character" w:customStyle="1" w:styleId="NoSpacingChar">
-    <w:name w:val="No Spacing Char"/>
+  <w:style w:type="character" w:customStyle="1" w:styleId="SubtitleChar">
+    <w:name w:val="Subtitle Char"/>
     <w:basedOn w:val="DefaultParagraphFont"/>
-    <w:link w:val="NoSpacing"/>
-    <w:uiPriority w:val="1"/>
-    <w:rsid w:val="000B75E6"/>
+    <w:link w:val="Subtitle"/>
+    <w:uiPriority w:val="11"/>
+    <w:rsid w:val="00116054"/>
     <w:rPr>
       <w:rFonts w:eastAsiaTheme="minorEastAsia"/>
-      <w:lang w:val="en-US" w:eastAsia="ja-JP"/>
+      <w:color w:val="5A5A5A" w:themeColor="text1" w:themeTint="A5"/>
+      <w:spacing w:val="15"/>
     </w:rPr>
-  </w:style>
-  <w:style w:type="paragraph" w:styleId="BalloonText">
-    <w:name w:val="Balloon Text"/>
-    <w:basedOn w:val="Normal"/>
-    <w:link w:val="BalloonTextChar"/>
-    <w:uiPriority w:val="99"/>
-    <w:semiHidden/>
-    <w:unhideWhenUsed/>
-    <w:rsid w:val="000B75E6"/>
-    <w:pPr>
-      <w:spacing w:after="0" w:line="240" w:lineRule="auto"/>
-    </w:pPr>
-    <w:rPr>
-      <w:rFonts w:ascii="Tahoma" w:hAnsi="Tahoma" w:cs="Tahoma"/>
-      <w:sz w:val="16"/>
-      <w:szCs w:val="16"/>
-    </w:rPr>
-  </w:style>
-  <w:style w:type="character" w:customStyle="1" w:styleId="BalloonTextChar">
-    <w:name w:val="Balloon Text Char"/>
-    <w:basedOn w:val="DefaultParagraphFont"/>
-    <w:link w:val="BalloonText"/>
-    <w:uiPriority w:val="99"/>
-    <w:semiHidden/>
-    <w:rsid w:val="000B75E6"/>
-    <w:rPr>
-      <w:rFonts w:ascii="Tahoma" w:hAnsi="Tahoma" w:cs="Tahoma"/>
-      <w:sz w:val="16"/>
-      <w:szCs w:val="16"/>
-    </w:rPr>
-  </w:style>
-  <w:style w:type="character" w:styleId="PlaceholderText">
-    <w:name w:val="Placeholder Text"/>
-    <w:basedOn w:val="DefaultParagraphFont"/>
-    <w:uiPriority w:val="99"/>
-    <w:semiHidden/>
-    <w:rsid w:val="000B75E6"/>
-    <w:rPr>
-      <w:color w:val="808080"/>
-    </w:rPr>
-  </w:style>
-  <w:style w:type="character" w:customStyle="1" w:styleId="Heading1Char">
-    <w:name w:val="Heading 1 Char"/>
-    <w:basedOn w:val="DefaultParagraphFont"/>
-    <w:link w:val="Heading1"/>
-    <w:uiPriority w:val="9"/>
-    <w:rsid w:val="00C62307"/>
-    <w:rPr>
-      <w:rFonts w:asciiTheme="majorHAnsi" w:eastAsiaTheme="majorEastAsia" w:hAnsiTheme="majorHAnsi" w:cstheme="majorBidi"/>
-      <w:b/>
-      <w:bCs/>
-      <w:color w:val="345A8A" w:themeColor="accent1" w:themeShade="B5"/>
-      <w:sz w:val="32"/>
-      <w:szCs w:val="32"/>
-      <w:lang w:val="en-US"/>
-    </w:rPr>
-  </w:style>
-  <w:style w:type="character" w:customStyle="1" w:styleId="Heading2Char">
-    <w:name w:val="Heading 2 Char"/>
-    <w:basedOn w:val="DefaultParagraphFont"/>
-    <w:link w:val="Heading2"/>
-    <w:uiPriority w:val="9"/>
-    <w:rsid w:val="00C62307"/>
-    <w:rPr>
-      <w:rFonts w:asciiTheme="majorHAnsi" w:eastAsiaTheme="majorEastAsia" w:hAnsiTheme="majorHAnsi" w:cstheme="majorBidi"/>
-      <w:b/>
-      <w:bCs/>
-      <w:color w:val="4F81BD" w:themeColor="accent1"/>
-      <w:sz w:val="26"/>
-      <w:szCs w:val="26"/>
-      <w:lang w:val="en-US"/>
-    </w:rPr>
-  </w:style>
-  <w:style w:type="paragraph" w:styleId="Title">
-    <w:name w:val="Title"/>
-    <w:basedOn w:val="Normal"/>
-    <w:next w:val="Normal"/>
-    <w:link w:val="TitleChar"/>
-    <w:uiPriority w:val="10"/>
-    <w:qFormat/>
-    <w:rsid w:val="00C62307"/>
-    <w:pPr>
-      <w:pBdr>
-        <w:bottom w:val="single" w:sz="8" w:space="4" w:color="4F81BD" w:themeColor="accent1"/>
-      </w:pBdr>
-      <w:spacing w:after="300" w:line="240" w:lineRule="auto"/>
-      <w:contextualSpacing/>
-    </w:pPr>
-    <w:rPr>
-      <w:rFonts w:asciiTheme="majorHAnsi" w:eastAsiaTheme="majorEastAsia" w:hAnsiTheme="majorHAnsi" w:cstheme="majorBidi"/>
-      <w:color w:val="17365D" w:themeColor="text2" w:themeShade="BF"/>
-      <w:spacing w:val="5"/>
-      <w:kern w:val="28"/>
-      <w:sz w:val="52"/>
-      <w:szCs w:val="52"/>
-      <w:lang w:val="en-US"/>
-    </w:rPr>
-  </w:style>
-  <w:style w:type="character" w:customStyle="1" w:styleId="TitleChar">
-    <w:name w:val="Title Char"/>
-    <w:basedOn w:val="DefaultParagraphFont"/>
-    <w:link w:val="Title"/>
-    <w:uiPriority w:val="10"/>
-    <w:rsid w:val="00C62307"/>
-    <w:rPr>
-      <w:rFonts w:asciiTheme="majorHAnsi" w:eastAsiaTheme="majorEastAsia" w:hAnsiTheme="majorHAnsi" w:cstheme="majorBidi"/>
-      <w:color w:val="17365D" w:themeColor="text2" w:themeShade="BF"/>
-      <w:spacing w:val="5"/>
-      <w:kern w:val="28"/>
-      <w:sz w:val="52"/>
-      <w:szCs w:val="52"/>
-      <w:lang w:val="en-US"/>
-    </w:rPr>
-  </w:style>
-  <w:style w:type="paragraph" w:styleId="ListParagraph">
-    <w:name w:val="List Paragraph"/>
-    <w:basedOn w:val="Normal"/>
-    <w:uiPriority w:val="34"/>
-    <w:qFormat/>
-    <w:rsid w:val="00C62307"/>
-    <w:pPr>
-      <w:spacing w:after="0" w:line="240" w:lineRule="auto"/>
-      <w:ind w:left="720"/>
-      <w:contextualSpacing/>
-    </w:pPr>
-    <w:rPr>
-      <w:rFonts w:eastAsiaTheme="minorEastAsia"/>
-      <w:sz w:val="24"/>
-      <w:szCs w:val="24"/>
-      <w:lang w:val="en-US"/>
-    </w:rPr>
-  </w:style>
-  <w:style w:type="paragraph" w:styleId="Header">
-    <w:name w:val="header"/>
-    <w:basedOn w:val="Normal"/>
-    <w:link w:val="HeaderChar"/>
-    <w:uiPriority w:val="99"/>
-    <w:unhideWhenUsed/>
-    <w:rsid w:val="00866E8A"/>
-    <w:pPr>
-      <w:tabs>
-        <w:tab w:val="center" w:pos="4320"/>
-        <w:tab w:val="right" w:pos="8640"/>
-      </w:tabs>
-      <w:spacing w:after="0" w:line="240" w:lineRule="auto"/>
-    </w:pPr>
-  </w:style>
-  <w:style w:type="character" w:customStyle="1" w:styleId="HeaderChar">
-    <w:name w:val="Header Char"/>
-    <w:basedOn w:val="DefaultParagraphFont"/>
-    <w:link w:val="Header"/>
-    <w:uiPriority w:val="99"/>
-    <w:rsid w:val="00866E8A"/>
-  </w:style>
-  <w:style w:type="paragraph" w:styleId="Footer">
-    <w:name w:val="footer"/>
-    <w:basedOn w:val="Normal"/>
-    <w:link w:val="FooterChar"/>
-    <w:uiPriority w:val="99"/>
-    <w:unhideWhenUsed/>
-    <w:rsid w:val="00866E8A"/>
-    <w:pPr>
-      <w:tabs>
-        <w:tab w:val="center" w:pos="4320"/>
-        <w:tab w:val="right" w:pos="8640"/>
-      </w:tabs>
-      <w:spacing w:after="0" w:line="240" w:lineRule="auto"/>
-    </w:pPr>
-  </w:style>
-  <w:style w:type="character" w:customStyle="1" w:styleId="FooterChar">
-    <w:name w:val="Footer Char"/>
-    <w:basedOn w:val="DefaultParagraphFont"/>
-    <w:link w:val="Footer"/>
-    <w:uiPriority w:val="99"/>
-    <w:rsid w:val="00866E8A"/>
   </w:style>
 </w:styles>
 </file>
@@ -3995,7 +4122,7 @@
 </file>
 
 <file path=customXml/itemProps2.xml><?xml version="1.0" encoding="utf-8"?>
-<ds:datastoreItem xmlns:ds="http://schemas.openxmlformats.org/officeDocument/2006/customXml" ds:itemID="{0DEE1DBA-07DB-4C0E-94B1-4116835C7457}">
+<ds:datastoreItem xmlns:ds="http://schemas.openxmlformats.org/officeDocument/2006/customXml" ds:itemID="{5A31F3A4-C355-474A-B968-1D88E70AE449}">
   <ds:schemaRefs>
     <ds:schemaRef ds:uri="http://schemas.openxmlformats.org/officeDocument/2006/bibliography"/>
   </ds:schemaRefs>

</xml_diff>